<commit_message>
added current draft for autoreferat
</commit_message>
<xml_diff>
--- a/my_articles/3_course/автореферат/КолбекоАБ_автореферат.docx
+++ b/my_articles/3_course/автореферат/КолбекоАБ_автореферат.docx
@@ -381,7 +381,7 @@
           <w:szCs w:val="28"/>
           <w:lang w:val="en-US"/>
         </w:rPr>
-        <w:t>1.3.14. Т</w:t>
+        <w:t xml:space="preserve">1.3.14. </w:t>
       </w:r>
       <w:proofErr w:type="spellStart"/>
       <w:r>
@@ -391,7 +391,7 @@
           <w:szCs w:val="28"/>
           <w:lang w:val="en-US"/>
         </w:rPr>
-        <w:t>еплофизика</w:t>
+        <w:t>Теплофизика</w:t>
       </w:r>
       <w:proofErr w:type="spellEnd"/>
       <w:r>
@@ -806,7 +806,7 @@
             </w:rPr>
             <w:fldChar w:fldCharType="separate"/>
           </w:r>
-          <w:hyperlink w:anchor="_Toc213663871" w:history="1">
+          <w:hyperlink w:anchor="_Toc213691844" w:history="1">
             <w:r>
               <w:rPr>
                 <w:rStyle w:val="ae"/>
@@ -833,7 +833,7 @@
                 <w:noProof/>
                 <w:webHidden/>
               </w:rPr>
-              <w:instrText xml:space="preserve"> PAGEREF _Toc213663871 \h </w:instrText>
+              <w:instrText xml:space="preserve"> PAGEREF _Toc213691844 \h </w:instrText>
             </w:r>
             <w:r>
               <w:rPr>
@@ -879,7 +879,7 @@
               <w14:ligatures w14:val="standardContextual"/>
             </w:rPr>
           </w:pPr>
-          <w:hyperlink w:anchor="_Toc213663872" w:history="1">
+          <w:hyperlink w:anchor="_Toc213691845" w:history="1">
             <w:r>
               <w:rPr>
                 <w:rStyle w:val="ae"/>
@@ -924,7 +924,7 @@
                 <w:noProof/>
                 <w:webHidden/>
               </w:rPr>
-              <w:instrText xml:space="preserve"> PAGEREF _Toc213663872 \h </w:instrText>
+              <w:instrText xml:space="preserve"> PAGEREF _Toc213691845 \h </w:instrText>
             </w:r>
             <w:r>
               <w:rPr>
@@ -970,7 +970,7 @@
               <w14:ligatures w14:val="standardContextual"/>
             </w:rPr>
           </w:pPr>
-          <w:hyperlink w:anchor="_Toc213663873" w:history="1">
+          <w:hyperlink w:anchor="_Toc213691846" w:history="1">
             <w:r>
               <w:rPr>
                 <w:rStyle w:val="ae"/>
@@ -1015,7 +1015,7 @@
                 <w:noProof/>
                 <w:webHidden/>
               </w:rPr>
-              <w:instrText xml:space="preserve"> PAGEREF _Toc213663873 \h </w:instrText>
+              <w:instrText xml:space="preserve"> PAGEREF _Toc213691846 \h </w:instrText>
             </w:r>
             <w:r>
               <w:rPr>
@@ -1061,7 +1061,7 @@
               <w14:ligatures w14:val="standardContextual"/>
             </w:rPr>
           </w:pPr>
-          <w:hyperlink w:anchor="_Toc213663874" w:history="1">
+          <w:hyperlink w:anchor="_Toc213691847" w:history="1">
             <w:r>
               <w:rPr>
                 <w:rStyle w:val="ae"/>
@@ -1106,7 +1106,7 @@
                 <w:noProof/>
                 <w:webHidden/>
               </w:rPr>
-              <w:instrText xml:space="preserve"> PAGEREF _Toc213663874 \h </w:instrText>
+              <w:instrText xml:space="preserve"> PAGEREF _Toc213691847 \h </w:instrText>
             </w:r>
             <w:r>
               <w:rPr>
@@ -1152,7 +1152,7 @@
               <w14:ligatures w14:val="standardContextual"/>
             </w:rPr>
           </w:pPr>
-          <w:hyperlink w:anchor="_Toc213663875" w:history="1">
+          <w:hyperlink w:anchor="_Toc213691848" w:history="1">
             <w:r>
               <w:rPr>
                 <w:rStyle w:val="ae"/>
@@ -1197,7 +1197,7 @@
                 <w:noProof/>
                 <w:webHidden/>
               </w:rPr>
-              <w:instrText xml:space="preserve"> PAGEREF _Toc213663875 \h </w:instrText>
+              <w:instrText xml:space="preserve"> PAGEREF _Toc213691848 \h </w:instrText>
             </w:r>
             <w:r>
               <w:rPr>
@@ -1243,7 +1243,7 @@
               <w14:ligatures w14:val="standardContextual"/>
             </w:rPr>
           </w:pPr>
-          <w:hyperlink w:anchor="_Toc213663876" w:history="1">
+          <w:hyperlink w:anchor="_Toc213691849" w:history="1">
             <w:r>
               <w:rPr>
                 <w:rStyle w:val="ae"/>
@@ -1288,7 +1288,7 @@
                 <w:noProof/>
                 <w:webHidden/>
               </w:rPr>
-              <w:instrText xml:space="preserve"> PAGEREF _Toc213663876 \h </w:instrText>
+              <w:instrText xml:space="preserve"> PAGEREF _Toc213691849 \h </w:instrText>
             </w:r>
             <w:r>
               <w:rPr>
@@ -1309,6 +1309,370 @@
                 <w:webHidden/>
               </w:rPr>
               <w:t>8</w:t>
+            </w:r>
+            <w:r>
+              <w:rPr>
+                <w:noProof/>
+                <w:webHidden/>
+              </w:rPr>
+              <w:fldChar w:fldCharType="end"/>
+            </w:r>
+          </w:hyperlink>
+        </w:p>
+        <w:p>
+          <w:pPr>
+            <w:pStyle w:val="11"/>
+            <w:tabs>
+              <w:tab w:val="left" w:pos="440"/>
+            </w:tabs>
+            <w:rPr>
+              <w:rFonts w:cstheme="minorBidi"/>
+              <w:noProof/>
+              <w:kern w:val="2"/>
+              <w:sz w:val="24"/>
+              <w:szCs w:val="24"/>
+              <w14:ligatures w14:val="standardContextual"/>
+            </w:rPr>
+          </w:pPr>
+          <w:hyperlink w:anchor="_Toc213691850" w:history="1">
+            <w:r>
+              <w:rPr>
+                <w:rStyle w:val="ae"/>
+                <w:noProof/>
+              </w:rPr>
+              <w:t>7</w:t>
+            </w:r>
+            <w:r>
+              <w:rPr>
+                <w:rFonts w:cstheme="minorBidi"/>
+                <w:noProof/>
+                <w:kern w:val="2"/>
+                <w:sz w:val="24"/>
+                <w:szCs w:val="24"/>
+                <w14:ligatures w14:val="standardContextual"/>
+              </w:rPr>
+              <w:tab/>
+            </w:r>
+            <w:r>
+              <w:rPr>
+                <w:rStyle w:val="ae"/>
+                <w:noProof/>
+              </w:rPr>
+              <w:t>Теоретическая значимость</w:t>
+            </w:r>
+            <w:r>
+              <w:rPr>
+                <w:noProof/>
+                <w:webHidden/>
+              </w:rPr>
+              <w:tab/>
+            </w:r>
+            <w:r>
+              <w:rPr>
+                <w:noProof/>
+                <w:webHidden/>
+              </w:rPr>
+              <w:fldChar w:fldCharType="begin"/>
+            </w:r>
+            <w:r>
+              <w:rPr>
+                <w:noProof/>
+                <w:webHidden/>
+              </w:rPr>
+              <w:instrText xml:space="preserve"> PAGEREF _Toc213691850 \h </w:instrText>
+            </w:r>
+            <w:r>
+              <w:rPr>
+                <w:noProof/>
+                <w:webHidden/>
+              </w:rPr>
+            </w:r>
+            <w:r>
+              <w:rPr>
+                <w:noProof/>
+                <w:webHidden/>
+              </w:rPr>
+              <w:fldChar w:fldCharType="separate"/>
+            </w:r>
+            <w:r>
+              <w:rPr>
+                <w:noProof/>
+                <w:webHidden/>
+              </w:rPr>
+              <w:t>9</w:t>
+            </w:r>
+            <w:r>
+              <w:rPr>
+                <w:noProof/>
+                <w:webHidden/>
+              </w:rPr>
+              <w:fldChar w:fldCharType="end"/>
+            </w:r>
+          </w:hyperlink>
+        </w:p>
+        <w:p>
+          <w:pPr>
+            <w:pStyle w:val="11"/>
+            <w:tabs>
+              <w:tab w:val="left" w:pos="440"/>
+            </w:tabs>
+            <w:rPr>
+              <w:rFonts w:cstheme="minorBidi"/>
+              <w:noProof/>
+              <w:kern w:val="2"/>
+              <w:sz w:val="24"/>
+              <w:szCs w:val="24"/>
+              <w14:ligatures w14:val="standardContextual"/>
+            </w:rPr>
+          </w:pPr>
+          <w:hyperlink w:anchor="_Toc213691851" w:history="1">
+            <w:r>
+              <w:rPr>
+                <w:rStyle w:val="ae"/>
+                <w:noProof/>
+              </w:rPr>
+              <w:t>8</w:t>
+            </w:r>
+            <w:r>
+              <w:rPr>
+                <w:rFonts w:cstheme="minorBidi"/>
+                <w:noProof/>
+                <w:kern w:val="2"/>
+                <w:sz w:val="24"/>
+                <w:szCs w:val="24"/>
+                <w14:ligatures w14:val="standardContextual"/>
+              </w:rPr>
+              <w:tab/>
+            </w:r>
+            <w:r>
+              <w:rPr>
+                <w:rStyle w:val="ae"/>
+                <w:noProof/>
+              </w:rPr>
+              <w:t>Практическая значимость</w:t>
+            </w:r>
+            <w:r>
+              <w:rPr>
+                <w:noProof/>
+                <w:webHidden/>
+              </w:rPr>
+              <w:tab/>
+            </w:r>
+            <w:r>
+              <w:rPr>
+                <w:noProof/>
+                <w:webHidden/>
+              </w:rPr>
+              <w:fldChar w:fldCharType="begin"/>
+            </w:r>
+            <w:r>
+              <w:rPr>
+                <w:noProof/>
+                <w:webHidden/>
+              </w:rPr>
+              <w:instrText xml:space="preserve"> PAGEREF _Toc213691851 \h </w:instrText>
+            </w:r>
+            <w:r>
+              <w:rPr>
+                <w:noProof/>
+                <w:webHidden/>
+              </w:rPr>
+            </w:r>
+            <w:r>
+              <w:rPr>
+                <w:noProof/>
+                <w:webHidden/>
+              </w:rPr>
+              <w:fldChar w:fldCharType="separate"/>
+            </w:r>
+            <w:r>
+              <w:rPr>
+                <w:noProof/>
+                <w:webHidden/>
+              </w:rPr>
+              <w:t>9</w:t>
+            </w:r>
+            <w:r>
+              <w:rPr>
+                <w:noProof/>
+                <w:webHidden/>
+              </w:rPr>
+              <w:fldChar w:fldCharType="end"/>
+            </w:r>
+          </w:hyperlink>
+        </w:p>
+        <w:p>
+          <w:pPr>
+            <w:pStyle w:val="11"/>
+            <w:tabs>
+              <w:tab w:val="left" w:pos="440"/>
+            </w:tabs>
+            <w:rPr>
+              <w:rFonts w:cstheme="minorBidi"/>
+              <w:noProof/>
+              <w:kern w:val="2"/>
+              <w:sz w:val="24"/>
+              <w:szCs w:val="24"/>
+              <w14:ligatures w14:val="standardContextual"/>
+            </w:rPr>
+          </w:pPr>
+          <w:hyperlink w:anchor="_Toc213691852" w:history="1">
+            <w:r>
+              <w:rPr>
+                <w:rStyle w:val="ae"/>
+                <w:noProof/>
+              </w:rPr>
+              <w:t>9</w:t>
+            </w:r>
+            <w:r>
+              <w:rPr>
+                <w:rFonts w:cstheme="minorBidi"/>
+                <w:noProof/>
+                <w:kern w:val="2"/>
+                <w:sz w:val="24"/>
+                <w:szCs w:val="24"/>
+                <w14:ligatures w14:val="standardContextual"/>
+              </w:rPr>
+              <w:tab/>
+            </w:r>
+            <w:r>
+              <w:rPr>
+                <w:rStyle w:val="ae"/>
+                <w:noProof/>
+              </w:rPr>
+              <w:t>Методология исследования</w:t>
+            </w:r>
+            <w:r>
+              <w:rPr>
+                <w:noProof/>
+                <w:webHidden/>
+              </w:rPr>
+              <w:tab/>
+            </w:r>
+            <w:r>
+              <w:rPr>
+                <w:noProof/>
+                <w:webHidden/>
+              </w:rPr>
+              <w:fldChar w:fldCharType="begin"/>
+            </w:r>
+            <w:r>
+              <w:rPr>
+                <w:noProof/>
+                <w:webHidden/>
+              </w:rPr>
+              <w:instrText xml:space="preserve"> PAGEREF _Toc213691852 \h </w:instrText>
+            </w:r>
+            <w:r>
+              <w:rPr>
+                <w:noProof/>
+                <w:webHidden/>
+              </w:rPr>
+            </w:r>
+            <w:r>
+              <w:rPr>
+                <w:noProof/>
+                <w:webHidden/>
+              </w:rPr>
+              <w:fldChar w:fldCharType="separate"/>
+            </w:r>
+            <w:r>
+              <w:rPr>
+                <w:noProof/>
+                <w:webHidden/>
+              </w:rPr>
+              <w:t>9</w:t>
+            </w:r>
+            <w:r>
+              <w:rPr>
+                <w:noProof/>
+                <w:webHidden/>
+              </w:rPr>
+              <w:fldChar w:fldCharType="end"/>
+            </w:r>
+          </w:hyperlink>
+        </w:p>
+        <w:p>
+          <w:pPr>
+            <w:pStyle w:val="11"/>
+            <w:tabs>
+              <w:tab w:val="left" w:pos="720"/>
+            </w:tabs>
+            <w:rPr>
+              <w:rFonts w:cstheme="minorBidi"/>
+              <w:noProof/>
+              <w:kern w:val="2"/>
+              <w:sz w:val="24"/>
+              <w:szCs w:val="24"/>
+              <w14:ligatures w14:val="standardContextual"/>
+            </w:rPr>
+          </w:pPr>
+          <w:hyperlink w:anchor="_Toc213691853" w:history="1">
+            <w:r>
+              <w:rPr>
+                <w:rStyle w:val="ae"/>
+                <w:noProof/>
+              </w:rPr>
+              <w:t>10</w:t>
+            </w:r>
+            <w:r>
+              <w:rPr>
+                <w:rFonts w:cstheme="minorBidi"/>
+                <w:noProof/>
+                <w:kern w:val="2"/>
+                <w:sz w:val="24"/>
+                <w:szCs w:val="24"/>
+                <w14:ligatures w14:val="standardContextual"/>
+              </w:rPr>
+              <w:tab/>
+            </w:r>
+            <w:r>
+              <w:rPr>
+                <w:rStyle w:val="ae"/>
+                <w:noProof/>
+              </w:rPr>
+              <w:t>Положения выносимые на защиту</w:t>
+            </w:r>
+            <w:r>
+              <w:rPr>
+                <w:noProof/>
+                <w:webHidden/>
+              </w:rPr>
+              <w:tab/>
+            </w:r>
+            <w:r>
+              <w:rPr>
+                <w:noProof/>
+                <w:webHidden/>
+              </w:rPr>
+              <w:fldChar w:fldCharType="begin"/>
+            </w:r>
+            <w:r>
+              <w:rPr>
+                <w:noProof/>
+                <w:webHidden/>
+              </w:rPr>
+              <w:instrText xml:space="preserve"> PAGEREF _Toc213691853 \h </w:instrText>
+            </w:r>
+            <w:r>
+              <w:rPr>
+                <w:noProof/>
+                <w:webHidden/>
+              </w:rPr>
+            </w:r>
+            <w:r>
+              <w:rPr>
+                <w:noProof/>
+                <w:webHidden/>
+              </w:rPr>
+              <w:fldChar w:fldCharType="separate"/>
+            </w:r>
+            <w:r>
+              <w:rPr>
+                <w:noProof/>
+                <w:webHidden/>
+              </w:rPr>
+              <w:t>9</w:t>
             </w:r>
             <w:r>
               <w:rPr>
@@ -1378,7 +1742,7 @@
           <w:sz w:val="32"/>
         </w:rPr>
       </w:pPr>
-      <w:bookmarkStart w:id="0" w:name="_Toc213663871"/>
+      <w:bookmarkStart w:id="0" w:name="_Toc213691844"/>
       <w:r>
         <w:rPr>
           <w:color w:val="auto"/>
@@ -1787,7 +2151,11 @@
         <w:t xml:space="preserve"> с которой столкнулась нефтегазовая промышленность России на газовых месторождениях Восточной Сибири связана с образованием гидратов при интенсификации добычи. </w:t>
       </w:r>
       <w:r>
-        <w:t xml:space="preserve">Такие условия создались </w:t>
+        <w:t xml:space="preserve">Такие условия </w:t>
+      </w:r>
+      <w:proofErr w:type="gramStart"/>
+      <w:r>
+        <w:t xml:space="preserve">создались </w:t>
       </w:r>
       <w:r>
         <w:t>,</w:t>
@@ -1798,6 +2166,7 @@
       <w:r>
         <w:t>апример</w:t>
       </w:r>
+      <w:proofErr w:type="gramEnd"/>
       <w:r>
         <w:t>,</w:t>
       </w:r>
@@ -3332,7 +3701,7 @@
           <w:sz w:val="32"/>
         </w:rPr>
       </w:pPr>
-      <w:bookmarkStart w:id="1" w:name="_Toc213663872"/>
+      <w:bookmarkStart w:id="1" w:name="_Toc213691845"/>
       <w:r>
         <w:rPr>
           <w:color w:val="auto"/>
@@ -3372,7 +3741,7 @@
           <w:sz w:val="32"/>
         </w:rPr>
       </w:pPr>
-      <w:bookmarkStart w:id="2" w:name="_Toc213663873"/>
+      <w:bookmarkStart w:id="2" w:name="_Toc213691846"/>
       <w:r>
         <w:rPr>
           <w:color w:val="auto"/>
@@ -3550,7 +3919,7 @@
           <w:sz w:val="32"/>
         </w:rPr>
       </w:pPr>
-      <w:bookmarkStart w:id="3" w:name="_Toc213663874"/>
+      <w:bookmarkStart w:id="3" w:name="_Toc213691847"/>
       <w:r>
         <w:rPr>
           <w:color w:val="auto"/>
@@ -3607,7 +3976,7 @@
           <w:sz w:val="32"/>
         </w:rPr>
       </w:pPr>
-      <w:bookmarkStart w:id="4" w:name="_Toc213663875"/>
+      <w:bookmarkStart w:id="4" w:name="_Toc213691848"/>
       <w:r>
         <w:rPr>
           <w:color w:val="auto"/>
@@ -3669,7 +4038,7 @@
           <w:sz w:val="32"/>
         </w:rPr>
       </w:pPr>
-      <w:bookmarkStart w:id="5" w:name="_Toc213663876"/>
+      <w:bookmarkStart w:id="5" w:name="_Toc213691849"/>
       <w:r>
         <w:rPr>
           <w:color w:val="auto"/>
@@ -3710,109 +4079,78 @@
           <w:i/>
           <w:iCs/>
         </w:rPr>
-        <w:t xml:space="preserve">(пункт 1. </w:t>
+        <w:t xml:space="preserve">(пункт 1.  Фундаментальные, теоретические и </w:t>
       </w:r>
       <w:r>
         <w:rPr>
           <w:i/>
           <w:iCs/>
         </w:rPr>
-        <w:t xml:space="preserve"> </w:t>
+        <w:lastRenderedPageBreak/>
+        <w:t xml:space="preserve">экспериментальные </w:t>
       </w:r>
       <w:r>
         <w:rPr>
           <w:i/>
           <w:iCs/>
         </w:rPr>
-        <w:t xml:space="preserve">Фундаментальные, теоретические и </w:t>
+        <w:t>исследования молекулярных</w:t>
       </w:r>
       <w:r>
         <w:rPr>
           <w:i/>
           <w:iCs/>
         </w:rPr>
-        <w:lastRenderedPageBreak/>
-        <w:t xml:space="preserve">экспериментальные </w:t>
-      </w:r>
+        <w:t xml:space="preserve"> и </w:t>
+      </w:r>
+      <w:proofErr w:type="spellStart"/>
       <w:r>
         <w:rPr>
           <w:i/>
           <w:iCs/>
         </w:rPr>
-        <w:t>исследования молекулярных</w:t>
-      </w:r>
+        <w:t>макросвойств</w:t>
+      </w:r>
+      <w:proofErr w:type="spellEnd"/>
       <w:r>
         <w:rPr>
           <w:i/>
           <w:iCs/>
         </w:rPr>
-        <w:t xml:space="preserve"> и </w:t>
-      </w:r>
-      <w:proofErr w:type="spellStart"/>
+        <w:t xml:space="preserve"> веществ в твердом, жидком и газообразном состоянии для более глубокого понимания явлений, протекающих при тепловых процессах и агрегатных изменениях в физических системах).</w:t>
+      </w:r>
+    </w:p>
+    <w:p>
+      <w:pPr>
+        <w:jc w:val="both"/>
+      </w:pPr>
+      <w:r>
+        <w:t xml:space="preserve">2) </w:t>
+      </w:r>
+      <w:r>
+        <w:t>На основе разработанной модели сформировать методику моделирования залежей с аномальными термобарическими условиями. (</w:t>
+      </w:r>
+      <w:r>
+        <w:t>критерии,</w:t>
+      </w:r>
+      <w:r>
+        <w:t xml:space="preserve"> когда можно применять</w:t>
+      </w:r>
+      <w:r>
+        <w:t>,</w:t>
+      </w:r>
+      <w:r>
+        <w:t xml:space="preserve"> оценка эффекта от использования методики по сравнению с принятыми в отрасли стандартами)</w:t>
+      </w:r>
+      <w:r>
+        <w:t xml:space="preserve"> (</w:t>
+      </w:r>
       <w:r>
         <w:rPr>
           <w:i/>
           <w:iCs/>
         </w:rPr>
-        <w:t>макросвойств</w:t>
-      </w:r>
-      <w:proofErr w:type="spellEnd"/>
-      <w:r>
-        <w:rPr>
-          <w:i/>
-          <w:iCs/>
-        </w:rPr>
-        <w:t xml:space="preserve"> веществ в твердом, жидком и газообразном состоянии для более глубокого понимания явлений, протекающих при тепловых процессах и агрегатных изменениях в физических системах).</w:t>
-      </w:r>
-    </w:p>
-    <w:p>
-      <w:pPr>
-        <w:jc w:val="both"/>
-      </w:pPr>
-      <w:r>
-        <w:t xml:space="preserve">2) </w:t>
-      </w:r>
-      <w:r>
-        <w:t>На основе разработанной модели сформировать методику моделирования залежей с аномальными термобарическими условиями. (</w:t>
-      </w:r>
-      <w:r>
-        <w:t>критерии,</w:t>
-      </w:r>
-      <w:r>
-        <w:t xml:space="preserve"> когда можно применять</w:t>
-      </w:r>
-      <w:r>
-        <w:t>,</w:t>
-      </w:r>
-      <w:r>
-        <w:t xml:space="preserve"> оценка эффекта от использования методики по сравнению с принятыми в отрасли стандартами)</w:t>
-      </w:r>
-      <w:r>
-        <w:t xml:space="preserve"> </w:t>
-      </w:r>
-      <w:r>
-        <w:t>(</w:t>
-      </w:r>
-      <w:r>
-        <w:rPr>
-          <w:i/>
-          <w:iCs/>
-        </w:rPr>
-        <w:t xml:space="preserve">пункт 8. Численное и натурное моделирование теплофизических процессов </w:t>
-      </w:r>
-      <w:r>
-        <w:rPr>
-          <w:i/>
-          <w:iCs/>
-        </w:rPr>
-        <w:t>в природе</w:t>
-      </w:r>
-      <w:r>
-        <w:rPr>
-          <w:i/>
-          <w:iCs/>
-        </w:rPr>
-        <w:t>, технике и эксперименте, расчет и проектирование нового теплотехнического оборудования</w:t>
+        <w:t>пункт 8. Численное и натурное моделирование теплофизических процессов в природе, технике и эксперименте, расчет и проектирование нового теплотехнического оборудования</w:t>
       </w:r>
       <w:r>
         <w:t>).</w:t>
@@ -3832,6 +4170,7 @@
           <w:sz w:val="32"/>
         </w:rPr>
       </w:pPr>
+      <w:bookmarkStart w:id="6" w:name="_Toc213691850"/>
       <w:r>
         <w:rPr>
           <w:color w:val="auto"/>
@@ -3839,6 +4178,7 @@
         </w:rPr>
         <w:t>Теоретическая значимость</w:t>
       </w:r>
+      <w:bookmarkEnd w:id="6"/>
     </w:p>
     <w:p>
       <w:r>
@@ -3877,6 +4217,7 @@
           <w:sz w:val="32"/>
         </w:rPr>
       </w:pPr>
+      <w:bookmarkStart w:id="7" w:name="_Toc213691851"/>
       <w:r>
         <w:rPr>
           <w:color w:val="auto"/>
@@ -3884,6 +4225,7 @@
         </w:rPr>
         <w:t>Практическая значимость</w:t>
       </w:r>
+      <w:bookmarkEnd w:id="7"/>
     </w:p>
     <w:p>
       <w:pPr>
@@ -3933,6 +4275,7 @@
           <w:sz w:val="32"/>
         </w:rPr>
       </w:pPr>
+      <w:bookmarkStart w:id="8" w:name="_Toc213691852"/>
       <w:r>
         <w:rPr>
           <w:color w:val="auto"/>
@@ -3940,6 +4283,7 @@
         </w:rPr>
         <w:t>Методология исследования</w:t>
       </w:r>
+      <w:bookmarkEnd w:id="8"/>
     </w:p>
     <w:p>
       <w:pPr>
@@ -3951,6 +4295,7 @@
         <w:spacing w:before="0" w:line="360" w:lineRule="auto"/>
         <w:jc w:val="center"/>
       </w:pPr>
+      <w:bookmarkStart w:id="9" w:name="_Toc213691853"/>
       <w:r>
         <w:rPr>
           <w:color w:val="auto"/>
@@ -3958,19 +4303,253 @@
         </w:rPr>
         <w:t>Положения выносимые на защиту</w:t>
       </w:r>
+      <w:bookmarkEnd w:id="9"/>
     </w:p>
     <w:p>
       <w:pPr>
-        <w:ind w:left="720"/>
-        <w:rPr>
-          <w:color w:val="EE0000"/>
-        </w:rPr>
-      </w:pPr>
-      <w:r>
-        <w:rPr>
-          <w:color w:val="EE0000"/>
-        </w:rPr>
-        <w:t>Пункты из тетради с заметками с семинара</w:t>
+        <w:pStyle w:val="a4"/>
+        <w:numPr>
+          <w:ilvl w:val="0"/>
+          <w:numId w:val="37"/>
+        </w:numPr>
+        <w:spacing w:after="0" w:line="360" w:lineRule="auto"/>
+        <w:jc w:val="both"/>
+        <w:rPr>
+          <w:szCs w:val="28"/>
+        </w:rPr>
+      </w:pPr>
+      <w:r>
+        <w:rPr>
+          <w:szCs w:val="28"/>
+        </w:rPr>
+        <w:t>Математическ</w:t>
+      </w:r>
+      <w:r>
+        <w:rPr>
+          <w:szCs w:val="28"/>
+        </w:rPr>
+        <w:t xml:space="preserve">ое </w:t>
+      </w:r>
+      <w:r>
+        <w:rPr>
+          <w:szCs w:val="28"/>
+        </w:rPr>
+        <w:t>моделирование для</w:t>
+      </w:r>
+      <w:r>
+        <w:rPr>
+          <w:szCs w:val="28"/>
+        </w:rPr>
+        <w:t xml:space="preserve"> прогнозирования в динамике процесса изменения эффективной проницаемости в призабойной зоне пласта вследствие </w:t>
+      </w:r>
+      <w:proofErr w:type="spellStart"/>
+      <w:r>
+        <w:rPr>
+          <w:szCs w:val="28"/>
+        </w:rPr>
+        <w:t>выдание</w:t>
+      </w:r>
+      <w:proofErr w:type="spellEnd"/>
+      <w:r>
+        <w:rPr>
+          <w:szCs w:val="28"/>
+        </w:rPr>
+        <w:t xml:space="preserve"> газовых гидратов.</w:t>
+      </w:r>
+    </w:p>
+    <w:p>
+      <w:pPr>
+        <w:pStyle w:val="a4"/>
+        <w:numPr>
+          <w:ilvl w:val="0"/>
+          <w:numId w:val="37"/>
+        </w:numPr>
+        <w:spacing w:after="0" w:line="360" w:lineRule="auto"/>
+        <w:jc w:val="both"/>
+        <w:rPr>
+          <w:szCs w:val="28"/>
+        </w:rPr>
+      </w:pPr>
+      <w:r>
+        <w:rPr>
+          <w:szCs w:val="28"/>
+        </w:rPr>
+        <w:t xml:space="preserve">Численный метод построения решения системы </w:t>
+      </w:r>
+      <w:proofErr w:type="spellStart"/>
+      <w:r>
+        <w:rPr>
+          <w:szCs w:val="28"/>
+        </w:rPr>
+        <w:t>описвающей</w:t>
+      </w:r>
+      <w:proofErr w:type="spellEnd"/>
+      <w:r>
+        <w:rPr>
+          <w:szCs w:val="28"/>
+        </w:rPr>
+        <w:t xml:space="preserve"> процесс … с учетом … </w:t>
+      </w:r>
+      <w:r>
+        <w:rPr>
+          <w:szCs w:val="28"/>
+          <w:lang w:val="en-US"/>
+        </w:rPr>
+        <w:t>(</w:t>
+      </w:r>
+      <w:r>
+        <w:rPr>
+          <w:szCs w:val="28"/>
+        </w:rPr>
+        <w:t>путем дополнительных итераций</w:t>
+      </w:r>
+      <w:r>
+        <w:rPr>
+          <w:szCs w:val="28"/>
+          <w:lang w:val="en-US"/>
+        </w:rPr>
+        <w:t>)</w:t>
+      </w:r>
+      <w:r>
+        <w:rPr>
+          <w:szCs w:val="28"/>
+        </w:rPr>
+        <w:t>;</w:t>
+      </w:r>
+    </w:p>
+    <w:p>
+      <w:pPr>
+        <w:pStyle w:val="a4"/>
+        <w:spacing w:after="0" w:line="360" w:lineRule="auto"/>
+        <w:jc w:val="both"/>
+        <w:rPr>
+          <w:szCs w:val="28"/>
+        </w:rPr>
+      </w:pPr>
+      <w:r>
+        <w:rPr>
+          <w:szCs w:val="28"/>
+        </w:rPr>
+        <w:lastRenderedPageBreak/>
+        <w:t>Внутренние итерации для шага решения системы неразрывности</w:t>
+      </w:r>
+      <w:r>
+        <w:rPr>
+          <w:szCs w:val="28"/>
+        </w:rPr>
+        <w:t>/</w:t>
+      </w:r>
+      <w:r>
+        <w:rPr>
+          <w:szCs w:val="28"/>
+        </w:rPr>
+        <w:t>теплопроводности по определению термодинамического состояния пластового флюида и образования газового гидрата.</w:t>
+      </w:r>
+      <w:r>
+        <w:rPr>
+          <w:szCs w:val="28"/>
+        </w:rPr>
+        <w:t xml:space="preserve"> </w:t>
+      </w:r>
+    </w:p>
+    <w:p>
+      <w:pPr>
+        <w:pStyle w:val="a4"/>
+        <w:numPr>
+          <w:ilvl w:val="0"/>
+          <w:numId w:val="37"/>
+        </w:numPr>
+        <w:spacing w:after="0" w:line="360" w:lineRule="auto"/>
+        <w:jc w:val="both"/>
+        <w:rPr>
+          <w:szCs w:val="28"/>
+        </w:rPr>
+      </w:pPr>
+      <w:r>
+        <w:rPr>
+          <w:szCs w:val="28"/>
+        </w:rPr>
+        <w:t>**</w:t>
+      </w:r>
+      <w:r>
+        <w:rPr>
+          <w:szCs w:val="28"/>
+        </w:rPr>
+        <w:t>Метод д</w:t>
+      </w:r>
+      <w:r>
+        <w:rPr>
+          <w:szCs w:val="28"/>
+        </w:rPr>
+        <w:t>инамическо</w:t>
+      </w:r>
+      <w:r>
+        <w:rPr>
+          <w:szCs w:val="28"/>
+        </w:rPr>
+        <w:t>го</w:t>
+      </w:r>
+      <w:r>
+        <w:rPr>
+          <w:szCs w:val="28"/>
+        </w:rPr>
+        <w:t xml:space="preserve"> определени</w:t>
+      </w:r>
+      <w:r>
+        <w:rPr>
+          <w:szCs w:val="28"/>
+        </w:rPr>
+        <w:t>я</w:t>
+      </w:r>
+      <w:r>
+        <w:rPr>
+          <w:szCs w:val="28"/>
+        </w:rPr>
+        <w:t xml:space="preserve"> минерализации и учет </w:t>
+      </w:r>
+      <w:r>
+        <w:rPr>
+          <w:szCs w:val="28"/>
+        </w:rPr>
+        <w:t>на термодинамическое</w:t>
+      </w:r>
+      <w:r>
+        <w:rPr>
+          <w:szCs w:val="28"/>
+        </w:rPr>
+        <w:t xml:space="preserve"> равновесие пластового флюида</w:t>
+      </w:r>
+      <w:r>
+        <w:rPr>
+          <w:szCs w:val="28"/>
+        </w:rPr>
+        <w:t>**</w:t>
+      </w:r>
+    </w:p>
+    <w:p>
+      <w:pPr>
+        <w:pStyle w:val="a4"/>
+        <w:numPr>
+          <w:ilvl w:val="0"/>
+          <w:numId w:val="37"/>
+        </w:numPr>
+        <w:spacing w:after="0" w:line="360" w:lineRule="auto"/>
+        <w:jc w:val="both"/>
+        <w:rPr>
+          <w:szCs w:val="28"/>
+        </w:rPr>
+      </w:pPr>
+      <w:r>
+        <w:rPr>
+          <w:szCs w:val="28"/>
+        </w:rPr>
+        <w:t>Программный комплекс,</w:t>
+      </w:r>
+      <w:r>
+        <w:rPr>
+          <w:szCs w:val="28"/>
+        </w:rPr>
+        <w:t xml:space="preserve"> реализующий методы и позволяющий выполнять моделирование … для прогнозирования …</w:t>
       </w:r>
     </w:p>
     <w:p>
@@ -7410,6 +7989,96 @@
     </w:lvl>
   </w:abstractNum>
   <w:abstractNum w:abstractNumId="34" w15:restartNumberingAfterBreak="0">
+    <w:nsid w:val="70530222"/>
+    <w:multiLevelType w:val="hybridMultilevel"/>
+    <w:tmpl w:val="A23A237C"/>
+    <w:lvl w:ilvl="0" w:tplc="3110B85E">
+      <w:start w:val="1"/>
+      <w:numFmt w:val="decimal"/>
+      <w:lvlText w:val="%1)"/>
+      <w:lvlJc w:val="left"/>
+      <w:pPr>
+        <w:ind w:left="720" w:hanging="360"/>
+      </w:pPr>
+      <w:rPr>
+        <w:rFonts w:hint="default"/>
+        <w:color w:val="EE0000"/>
+      </w:rPr>
+    </w:lvl>
+    <w:lvl w:ilvl="1" w:tplc="04190019" w:tentative="1">
+      <w:start w:val="1"/>
+      <w:numFmt w:val="lowerLetter"/>
+      <w:lvlText w:val="%2."/>
+      <w:lvlJc w:val="left"/>
+      <w:pPr>
+        <w:ind w:left="1440" w:hanging="360"/>
+      </w:pPr>
+    </w:lvl>
+    <w:lvl w:ilvl="2" w:tplc="0419001B" w:tentative="1">
+      <w:start w:val="1"/>
+      <w:numFmt w:val="lowerRoman"/>
+      <w:lvlText w:val="%3."/>
+      <w:lvlJc w:val="right"/>
+      <w:pPr>
+        <w:ind w:left="2160" w:hanging="180"/>
+      </w:pPr>
+    </w:lvl>
+    <w:lvl w:ilvl="3" w:tplc="0419000F" w:tentative="1">
+      <w:start w:val="1"/>
+      <w:numFmt w:val="decimal"/>
+      <w:lvlText w:val="%4."/>
+      <w:lvlJc w:val="left"/>
+      <w:pPr>
+        <w:ind w:left="2880" w:hanging="360"/>
+      </w:pPr>
+    </w:lvl>
+    <w:lvl w:ilvl="4" w:tplc="04190019" w:tentative="1">
+      <w:start w:val="1"/>
+      <w:numFmt w:val="lowerLetter"/>
+      <w:lvlText w:val="%5."/>
+      <w:lvlJc w:val="left"/>
+      <w:pPr>
+        <w:ind w:left="3600" w:hanging="360"/>
+      </w:pPr>
+    </w:lvl>
+    <w:lvl w:ilvl="5" w:tplc="0419001B" w:tentative="1">
+      <w:start w:val="1"/>
+      <w:numFmt w:val="lowerRoman"/>
+      <w:lvlText w:val="%6."/>
+      <w:lvlJc w:val="right"/>
+      <w:pPr>
+        <w:ind w:left="4320" w:hanging="180"/>
+      </w:pPr>
+    </w:lvl>
+    <w:lvl w:ilvl="6" w:tplc="0419000F" w:tentative="1">
+      <w:start w:val="1"/>
+      <w:numFmt w:val="decimal"/>
+      <w:lvlText w:val="%7."/>
+      <w:lvlJc w:val="left"/>
+      <w:pPr>
+        <w:ind w:left="5040" w:hanging="360"/>
+      </w:pPr>
+    </w:lvl>
+    <w:lvl w:ilvl="7" w:tplc="04190019" w:tentative="1">
+      <w:start w:val="1"/>
+      <w:numFmt w:val="lowerLetter"/>
+      <w:lvlText w:val="%8."/>
+      <w:lvlJc w:val="left"/>
+      <w:pPr>
+        <w:ind w:left="5760" w:hanging="360"/>
+      </w:pPr>
+    </w:lvl>
+    <w:lvl w:ilvl="8" w:tplc="0419001B" w:tentative="1">
+      <w:start w:val="1"/>
+      <w:numFmt w:val="lowerRoman"/>
+      <w:lvlText w:val="%9."/>
+      <w:lvlJc w:val="right"/>
+      <w:pPr>
+        <w:ind w:left="6480" w:hanging="180"/>
+      </w:pPr>
+    </w:lvl>
+  </w:abstractNum>
+  <w:abstractNum w:abstractNumId="35" w15:restartNumberingAfterBreak="0">
     <w:nsid w:val="74F53187"/>
     <w:multiLevelType w:val="hybridMultilevel"/>
     <w:tmpl w:val="A3F8E1F8"/>
@@ -7522,7 +8191,7 @@
       </w:rPr>
     </w:lvl>
   </w:abstractNum>
-  <w:abstractNum w:abstractNumId="35" w15:restartNumberingAfterBreak="0">
+  <w:abstractNum w:abstractNumId="36" w15:restartNumberingAfterBreak="0">
     <w:nsid w:val="79CB206E"/>
     <w:multiLevelType w:val="hybridMultilevel"/>
     <w:tmpl w:val="ABC4EB22"/>
@@ -7651,7 +8320,7 @@
     <w:abstractNumId w:val="21"/>
   </w:num>
   <w:num w:numId="6" w16cid:durableId="1842769897">
-    <w:abstractNumId w:val="34"/>
+    <w:abstractNumId w:val="35"/>
   </w:num>
   <w:num w:numId="7" w16cid:durableId="668027281">
     <w:abstractNumId w:val="11"/>
@@ -7663,7 +8332,7 @@
     <w:abstractNumId w:val="2"/>
   </w:num>
   <w:num w:numId="10" w16cid:durableId="1067385347">
-    <w:abstractNumId w:val="35"/>
+    <w:abstractNumId w:val="36"/>
   </w:num>
   <w:num w:numId="11" w16cid:durableId="909080452">
     <w:abstractNumId w:val="31"/>
@@ -7742,6 +8411,9 @@
   </w:num>
   <w:num w:numId="36" w16cid:durableId="940336927">
     <w:abstractNumId w:val="24"/>
+  </w:num>
+  <w:num w:numId="37" w16cid:durableId="1768769831">
+    <w:abstractNumId w:val="34"/>
   </w:num>
 </w:numbering>
 </file>
@@ -8194,6 +8866,7 @@
   <w:style w:type="character" w:default="1" w:styleId="a0">
     <w:name w:val="Default Paragraph Font"/>
     <w:uiPriority w:val="1"/>
+    <w:semiHidden/>
     <w:unhideWhenUsed/>
   </w:style>
   <w:style w:type="table" w:default="1" w:styleId="a1">

</xml_diff>

<commit_message>
new pptx stylem updated some of sheets
</commit_message>
<xml_diff>
--- a/my_articles/3_course/автореферат/КолбекоАБ_автореферат.docx
+++ b/my_articles/3_course/автореферат/КолбекоАБ_автореферат.docx
@@ -3881,7 +3881,19 @@
         <w:rPr>
           <w:szCs w:val="28"/>
         </w:rPr>
-        <w:t xml:space="preserve"> разработке комплекса программ – Гидродинамического симулятора с динамическим определение эффективной пористости и проницаемости</w:t>
+        <w:t xml:space="preserve"> разработке комплекса программ </w:t>
+      </w:r>
+      <w:r>
+        <w:rPr>
+          <w:szCs w:val="28"/>
+        </w:rPr>
+        <w:t>-</w:t>
+      </w:r>
+      <w:r>
+        <w:rPr>
+          <w:szCs w:val="28"/>
+        </w:rPr>
+        <w:t xml:space="preserve"> Гидродинамического симулятора с динамическим определение эффективной пористости и проницаемости</w:t>
       </w:r>
       <w:r>
         <w:rPr>
@@ -4966,11 +4978,9 @@
       <w:r>
         <w:t xml:space="preserve">Определяется содержанием основных научных результатов исследования </w:t>
       </w:r>
-      <w:proofErr w:type="gramStart"/>
       <w:r>
         <w:t>по следующим</w:t>
       </w:r>
-      <w:proofErr w:type="gramEnd"/>
       <w:r>
         <w:t xml:space="preserve"> составляющим специальности: математическое моделирование, численные методы и комплексы программ.</w:t>
       </w:r>
@@ -5083,7 +5093,13 @@
         <w:t xml:space="preserve">, </w:t>
       </w:r>
       <w:r>
-        <w:t>сравнение результатов прогноза с применяемыми методами моделирования.</w:t>
+        <w:t xml:space="preserve">сравнение результатов прогноза с применяемыми </w:t>
+      </w:r>
+      <w:r>
+        <w:t xml:space="preserve">индустриально </w:t>
+      </w:r>
+      <w:r>
+        <w:t>методами моделирования.</w:t>
       </w:r>
     </w:p>
     <w:p>
@@ -5182,10 +5198,7 @@
         </w:numPr>
       </w:pPr>
       <w:r>
-        <w:t>Разработка методики моделирования процессов выпадения гидратов в призабойной зоне скважин и оценки влияния на продуктивность</w:t>
-      </w:r>
-      <w:r>
-        <w:t>, “</w:t>
+        <w:t>Разработка методики моделирования процессов выпадения гидратов в призабойной зоне скважин и оценки влияния на продуктивность, “</w:t>
       </w:r>
       <w:r>
         <w:rPr>
@@ -5292,25 +5305,11 @@
         <w:jc w:val="both"/>
       </w:pPr>
       <w:r>
-        <w:t>Формулировка народно</w:t>
-      </w:r>
-      <w:r>
-        <w:t>-</w:t>
-      </w:r>
-      <w:r>
-        <w:t xml:space="preserve">хозяйственной проблемы, постановка научной задачи, </w:t>
-      </w:r>
-      <w:r>
-        <w:t>содержание диссертации</w:t>
-      </w:r>
-      <w:r>
-        <w:t xml:space="preserve"> и все представленные в ней результаты </w:t>
-      </w:r>
-      <w:r>
-        <w:t>получены лично</w:t>
-      </w:r>
-      <w:r>
-        <w:t xml:space="preserve"> автором. Подготовка к публикации некоторых научных статей, а также получение и регистрация результатов интеллектуальной деятельности проводились совместно с соавторами, вклад диссертанта определяющий.</w:t>
+        <w:t xml:space="preserve">Формулировка народно-хозяйственной проблемы, постановка научной задачи, содержание диссертации и все представленные в ней результаты получены лично автором. Подготовка к публикации некоторых научных статей, а также получение и регистрация результатов интеллектуальной деятельности </w:t>
+      </w:r>
+      <w:r>
+        <w:lastRenderedPageBreak/>
+        <w:t>проводились совместно с соавторами, вклад диссертанта определяющий.</w:t>
       </w:r>
       <w:r>
         <w:cr/>
@@ -5335,7 +5334,6 @@
           <w:color w:val="auto"/>
           <w:sz w:val="32"/>
         </w:rPr>
-        <w:lastRenderedPageBreak/>
         <w:t>Краткое содержание</w:t>
       </w:r>
     </w:p>
@@ -5521,11 +5519,11 @@
       </w:r>
       <w:proofErr w:type="spellEnd"/>
       <w:r>
-        <w:t xml:space="preserve"> и других заложили основу современных подходов к борьбе с гидратами в промысловых коммуникациях и скважинах. Выработан широкий спектр методов: регулирование режимов, подача метанола и гликолей, локальный обогрев, специальные регламенты эксплуатации. Однако эти исследования в основном ориентированы на наземную инфраструктуру и ствол скважины. Вопрос о том, </w:t>
+        <w:t xml:space="preserve"> и других заложили основу современных подходов к борьбе с гидратами в промысловых коммуникациях и скважинах. Выработан широкий спектр методов: регулирование режимов, подача метанола и гликолей, локальный обогрев, </w:t>
       </w:r>
       <w:r>
         <w:lastRenderedPageBreak/>
-        <w:t>как образование гидратов внутри пласта влияет на фильтрационные свойства и динамику разработки залежей, остаётся существенно менее изученным.</w:t>
+        <w:t>специальные регламенты эксплуатации. Однако эти исследования в основном ориентированы на наземную инфраструктуру и ствол скважины. Вопрос о том, как образование гидратов внутри пласта влияет на фильтрационные свойства и динамику разработки залежей, остаётся существенно менее изученным.</w:t>
       </w:r>
     </w:p>
     <w:p>
@@ -5551,11 +5549,9 @@
       <w:r>
         <w:t xml:space="preserve"> термобарическими условиями</w:t>
       </w:r>
-      <w:proofErr w:type="gramStart"/>
       <w:r>
         <w:t>.</w:t>
       </w:r>
-      <w:proofErr w:type="gramEnd"/>
       <w:r>
         <w:t xml:space="preserve"> </w:t>
       </w:r>
@@ -5586,10 +5582,7 @@
         <w:t>,</w:t>
       </w:r>
       <w:r>
-        <w:t xml:space="preserve"> открывают новое направление: переход от «классической» борьбы с гидратами в трубопроводах к учёту их возможного образования непосредственно в пласте. Подчёркивается, что эта проблематика является относительно молодой: систематические работы по гидратам в пласте и их влиянию на проницаемость начали появляться совсем недавно и пока не сформировали устойчивого «стандартного» инструментария.</w:t>
-      </w:r>
-      <w:r>
-        <w:t xml:space="preserve"> </w:t>
+        <w:t xml:space="preserve"> открывают новое направление: переход от «классической» борьбы с гидратами в трубопроводах к учёту их возможного образования непосредственно в пласте. Подчёркивается, что эта проблематика является относительно молодой: систематические работы по гидратам в пласте и их влиянию на проницаемость начали появляться совсем недавно и пока не сформировали устойчивого «стандартного» инструментария. </w:t>
       </w:r>
     </w:p>
     <w:p>
@@ -5688,10 +5681,7 @@
         <w:t xml:space="preserve">для индикации </w:t>
       </w:r>
       <w:r>
-        <w:t>и не влияет ни на проницаемость, ни на скин-фактор.</w:t>
-      </w:r>
-      <w:r>
-        <w:t xml:space="preserve"> </w:t>
+        <w:t xml:space="preserve">и не влияет ни на проницаемость, ни на скин-фактор. </w:t>
       </w:r>
     </w:p>
     <w:p>
@@ -5715,17 +5705,14 @@
         <w:t>-</w:t>
       </w:r>
       <w:r>
+        <w:lastRenderedPageBreak/>
         <w:t xml:space="preserve">Самарского), но их конкретная реализация в промышленных </w:t>
       </w:r>
       <w:r>
         <w:t>гидродинамических симуляторах</w:t>
       </w:r>
       <w:r>
-        <w:t xml:space="preserve"> часто имеет закрытый характер, а доступная </w:t>
-      </w:r>
-      <w:r>
-        <w:lastRenderedPageBreak/>
-        <w:t>документация лишь частично раскрывает используемые численные схем</w:t>
+        <w:t xml:space="preserve"> часто имеет закрытый характер, а доступная документация лишь частично раскрывает используемые численные схем</w:t>
       </w:r>
       <w:r>
         <w:t>ы</w:t>
@@ -5737,10 +5724,7 @@
         <w:t>допущения в принятом решении</w:t>
       </w:r>
       <w:r>
-        <w:t>.</w:t>
-      </w:r>
-      <w:r>
-        <w:t xml:space="preserve"> </w:t>
+        <w:t xml:space="preserve">. </w:t>
       </w:r>
     </w:p>
     <w:p>
@@ -5748,9 +5732,6 @@
         <w:spacing w:after="0"/>
         <w:ind w:firstLine="709"/>
         <w:jc w:val="both"/>
-        <w:rPr>
-          <w:lang w:val="en-US"/>
-        </w:rPr>
       </w:pPr>
       <w:r>
         <w:t xml:space="preserve">Отдельный блок текста посвящён моделированию фазовых переходов в газоконденсатных системах и ретроградной конденсации. На основе работ </w:t>
@@ -5891,6 +5872,7 @@
           <w:b/>
           <w:bCs/>
         </w:rPr>
+        <w:lastRenderedPageBreak/>
         <w:t>Во второй главе</w:t>
       </w:r>
       <w:r>
@@ -5913,11 +5895,7 @@
         <w:t>,</w:t>
       </w:r>
       <w:r>
-        <w:t xml:space="preserve"> используемые уравнения. </w:t>
-      </w:r>
-      <w:r>
-        <w:lastRenderedPageBreak/>
-        <w:t>Разработанная физико-математическая модель описывает фильтрацию газа и воды в пористой среде с учётом образования газовых гидратов и их влияния на фильтрационно-ёмкостные свойства пласта. В отличие от традиционных подходов, где гидраты рассматриваются только как индикатор опасных условий, здесь они включены непосредственно в систему уравнений баланса масс, энергии и проницаемости, что позволяет описывать падение продуктивности скважин как результат конкретных физических механизмов.</w:t>
+        <w:t xml:space="preserve"> используемые уравнения. Разработанная физико-математическая модель описывает фильтрацию газа и воды в пористой среде с учётом образования газовых гидратов и их влияния на фильтрационно-ёмкостные свойства пласта. В отличие от традиционных подходов, где гидраты рассматриваются только как индикатор опасных условий, здесь они включены непосредственно в систему уравнений баланса масс, энергии и проницаемости, что позволяет описывать падение продуктивности скважин как результат конкретных физических механизмов.</w:t>
       </w:r>
     </w:p>
     <w:p>
@@ -7386,16 +7364,14 @@
         <w:jc w:val="both"/>
       </w:pPr>
       <w:r>
-        <w:t xml:space="preserve">(масса гидрата в единице объёма порового пространства в единицу времени). Эта величина входит в правые части </w:t>
-      </w:r>
-      <w:proofErr w:type="spellStart"/>
-      <w:r>
-        <w:t>уравнений</w:t>
+        <w:t>(масса гидрата в единице объёма порового пространства в единицу времени). Эта величина входит в правые части уравнений</w:t>
+      </w:r>
+      <w:r>
+        <w:t xml:space="preserve"> </w:t>
       </w:r>
       <w:r>
         <w:t>неразрывности</w:t>
       </w:r>
-      <w:proofErr w:type="spellEnd"/>
       <w:r>
         <w:t>: для гидрата как источник, для газа и воды как сток</w:t>
       </w:r>
@@ -7606,7 +7582,11 @@
         <w:t>-</w:t>
       </w:r>
       <w:r>
-        <w:t xml:space="preserve"> скорость образования гидрата (масса на единицу объёма и времени),</w:t>
+        <w:t xml:space="preserve"> скорость образования </w:t>
+      </w:r>
+      <w:r>
+        <w:lastRenderedPageBreak/>
+        <w:t>гидрата (масса на единицу объёма и времени),</w:t>
       </w:r>
       <w:r>
         <w:t xml:space="preserve"> </w:t>
@@ -7726,7 +7706,6 @@
         <w:jc w:val="both"/>
       </w:pPr>
       <w:r>
-        <w:lastRenderedPageBreak/>
         <w:t>Фильтрационные скорости фаз определяются обобщённым законом Дарси. Введена эффективная фазовая проницаемость</w:t>
       </w:r>
       <w:r>
@@ -8594,9 +8573,6 @@
         <w:spacing w:after="0"/>
         <w:ind w:firstLine="709"/>
         <w:jc w:val="both"/>
-        <w:rPr>
-          <w:lang w:val="en-US"/>
-        </w:rPr>
       </w:pPr>
       <w:r>
         <w:t>Для задания самого</w:t>
@@ -9688,7 +9664,11 @@
       </w:r>
       <w:proofErr w:type="spellEnd"/>
       <w:r>
-        <w:t>), что позволяет устойчиво считать жёсткую связанную систему с сильной нелинейностью (</w:t>
+        <w:t xml:space="preserve">), что позволяет устойчиво считать жёсткую </w:t>
+      </w:r>
+      <w:r>
+        <w:lastRenderedPageBreak/>
+        <w:t>связанную систему с сильной нелинейностью (</w:t>
       </w:r>
       <w:r>
         <w:t xml:space="preserve">учитывая </w:t>
@@ -9704,38 +9684,13 @@
         <w:jc w:val="both"/>
       </w:pPr>
       <w:r>
-        <w:lastRenderedPageBreak/>
-        <w:t>Таким образом, предлагаемая модель</w:t>
-      </w:r>
-      <w:r>
-        <w:t xml:space="preserve"> включается в себя уравнения</w:t>
-      </w:r>
-      <w:r>
-        <w:t xml:space="preserve"> фильтрации с явным учётом образования газовых гидратов и их влияния на пористость, абсолютную и относительные проницаемости, тепловой режим и динамику кольматации. </w:t>
+        <w:t xml:space="preserve">Таким образом, предлагаемая модель включается в себя уравнения фильтрации с явным учётом образования газовых гидратов и их влияния на пористость, абсолютную и относительные проницаемости, тепловой режим и динамику кольматации. </w:t>
       </w:r>
       <w:r>
         <w:t xml:space="preserve">Модель </w:t>
       </w:r>
       <w:r>
-        <w:t xml:space="preserve">позволяет переходить от </w:t>
-      </w:r>
-      <w:r>
-        <w:t xml:space="preserve">классических </w:t>
-      </w:r>
-      <w:r>
-        <w:t xml:space="preserve">рассуждений о </w:t>
-      </w:r>
-      <w:r>
-        <w:t>гидродинамическом сопротивлении</w:t>
-      </w:r>
-      <w:r>
-        <w:t xml:space="preserve"> к количественной оценке </w:t>
-      </w:r>
-      <w:r>
-        <w:t xml:space="preserve">падения проницаемости </w:t>
-      </w:r>
-      <w:r>
-        <w:t xml:space="preserve">призабойной зоны, анализировать сценарии эксплуатации в условиях аномально низких пластовых давлений и температур, прогнозировать риск вынужденных остановок и оценивать эффективность технологических мероприятий, направленных на противодействие </w:t>
+        <w:t xml:space="preserve">позволяет переходить от классических рассуждений о гидродинамическом сопротивлении к количественной оценке падения проницаемости призабойной зоны, анализировать сценарии эксплуатации в условиях аномально низких пластовых давлений и температур, прогнозировать риск вынужденных остановок и оценивать эффективность технологических мероприятий, направленных на противодействие </w:t>
       </w:r>
       <w:proofErr w:type="spellStart"/>
       <w:r>
@@ -9776,16 +9731,7 @@
         <w:t xml:space="preserve">, </w:t>
       </w:r>
       <w:r>
-        <w:t>потоки данных и поддерживаемые форматы</w:t>
-      </w:r>
-      <w:r>
-        <w:t>, алгоритмы, описание базового набора модулей</w:t>
-      </w:r>
-      <w:r>
-        <w:t xml:space="preserve"> и выбранных библиотек</w:t>
-      </w:r>
-      <w:r>
-        <w:t xml:space="preserve">. </w:t>
+        <w:t xml:space="preserve">потоки данных и поддерживаемые форматы, алгоритмы, описание базового набора модулей и выбранных библиотек. </w:t>
       </w:r>
     </w:p>
     <w:p>
@@ -9797,20 +9743,11 @@
       </w:pPr>
       <w:r>
         <w:tab/>
-        <w:t xml:space="preserve">На рисунках 1-3 </w:t>
-      </w:r>
-      <w:r>
-        <w:t>представлен</w:t>
-      </w:r>
-      <w:r>
-        <w:t xml:space="preserve">ы </w:t>
+        <w:t xml:space="preserve">На рисунках 1-3 представлены </w:t>
       </w:r>
       <w:proofErr w:type="spellStart"/>
       <w:r>
-        <w:t>архитектуры</w:t>
-      </w:r>
-      <w:r>
-        <w:t>е</w:t>
+        <w:t>архитектурые</w:t>
       </w:r>
       <w:proofErr w:type="spellEnd"/>
       <w:r>
@@ -10585,19 +10522,73 @@
         <w:rPr>
           <w:szCs w:val="28"/>
         </w:rPr>
-        <w:t>была направлена на восполнение очевидного пробела в инженерной практике, связанного с отсутствием полноценного математического аппарата для описания фильтрации флюидов в условиях образования газовых гидратов в пласт</w:t>
-      </w:r>
-      <w:r>
-        <w:rPr>
-          <w:szCs w:val="28"/>
-        </w:rPr>
-        <w:t>е</w:t>
-      </w:r>
-      <w:r>
-        <w:rPr>
-          <w:szCs w:val="28"/>
-        </w:rPr>
-        <w:t>. Анализ опубликованных работ показал, что несмотря на растущую актуальность проблемы для месторождений Восточной Сибири,</w:t>
+        <w:t>предлагает метод моделирования добычи газовых и газоконденсатных скважин в условиях залежей с аномальными термобарическими условиями.</w:t>
+      </w:r>
+      <w:r>
+        <w:rPr>
+          <w:szCs w:val="28"/>
+        </w:rPr>
+        <w:t xml:space="preserve"> </w:t>
+      </w:r>
+      <w:r>
+        <w:rPr>
+          <w:szCs w:val="28"/>
+        </w:rPr>
+        <w:t>О</w:t>
+      </w:r>
+      <w:r>
+        <w:rPr>
+          <w:szCs w:val="28"/>
+        </w:rPr>
+        <w:t xml:space="preserve">тсутствием полноценного математического аппарата </w:t>
+      </w:r>
+      <w:r>
+        <w:rPr>
+          <w:szCs w:val="28"/>
+        </w:rPr>
+        <w:t xml:space="preserve">для описания фильтрации в таких условиях создает большую неопределенность </w:t>
+      </w:r>
+      <w:r>
+        <w:rPr>
+          <w:szCs w:val="28"/>
+        </w:rPr>
+        <w:t xml:space="preserve">для </w:t>
+      </w:r>
+      <w:r>
+        <w:rPr>
+          <w:szCs w:val="28"/>
+        </w:rPr>
+        <w:t>моделирования и</w:t>
+      </w:r>
+      <w:r>
+        <w:rPr>
+          <w:szCs w:val="28"/>
+        </w:rPr>
+        <w:t xml:space="preserve"> </w:t>
+      </w:r>
+      <w:r>
+        <w:rPr>
+          <w:szCs w:val="28"/>
+        </w:rPr>
+        <w:t>формирования целевых</w:t>
+      </w:r>
+      <w:r>
+        <w:rPr>
+          <w:szCs w:val="28"/>
+        </w:rPr>
+        <w:t xml:space="preserve"> показателей </w:t>
+      </w:r>
+      <w:r>
+        <w:rPr>
+          <w:szCs w:val="28"/>
+        </w:rPr>
+        <w:t xml:space="preserve">эксплуатации залежей. </w:t>
+      </w:r>
+      <w:r>
+        <w:rPr>
+          <w:szCs w:val="28"/>
+        </w:rPr>
+        <w:t>Анализ опубликованных работ показал, что несмотря на растущую актуальность проблемы для месторождений Восточной Сибири,</w:t>
       </w:r>
       <w:r>
         <w:rPr>
@@ -10609,7 +10600,43 @@
         <w:rPr>
           <w:szCs w:val="28"/>
         </w:rPr>
-        <w:t xml:space="preserve">. Коммерческие симуляторы предоставляют лишь возможность фиксировать факт образования гидрата, но не учитывают изменение фильтрационных свойств порового пространства, хотя именно этот эффект является ключевым с точки зрения падения продуктивности скважин. </w:t>
+        <w:t>. Коммерческие симуляторы предоставляют лишь возможность фиксировать факт образования гидрата, но не учитывают изменение фильтрационн</w:t>
+      </w:r>
+      <w:r>
+        <w:rPr>
+          <w:szCs w:val="28"/>
+        </w:rPr>
+        <w:t>о-емкостных</w:t>
+      </w:r>
+      <w:r>
+        <w:rPr>
+          <w:szCs w:val="28"/>
+        </w:rPr>
+        <w:t xml:space="preserve"> свойств</w:t>
+      </w:r>
+      <w:r>
+        <w:rPr>
+          <w:szCs w:val="28"/>
+        </w:rPr>
+        <w:t xml:space="preserve"> коллектора</w:t>
+      </w:r>
+      <w:r>
+        <w:rPr>
+          <w:szCs w:val="28"/>
+        </w:rPr>
+        <w:t>, хотя именно этот эффект является ключевым с точки зрения падения продуктивности скважин</w:t>
+      </w:r>
+      <w:r>
+        <w:rPr>
+          <w:szCs w:val="28"/>
+        </w:rPr>
+        <w:t xml:space="preserve"> в аномальных условиях</w:t>
+      </w:r>
+      <w:r>
+        <w:rPr>
+          <w:szCs w:val="28"/>
+        </w:rPr>
+        <w:t xml:space="preserve">. </w:t>
       </w:r>
     </w:p>
     <w:p>
@@ -10625,6 +10652,7 @@
         <w:rPr>
           <w:szCs w:val="28"/>
         </w:rPr>
+        <w:lastRenderedPageBreak/>
         <w:t>В ходе работы построена</w:t>
       </w:r>
       <w:r>
@@ -10685,14 +10713,7 @@
         <w:rPr>
           <w:szCs w:val="28"/>
         </w:rPr>
-        <w:t xml:space="preserve">, </w:t>
-      </w:r>
-      <w:r>
-        <w:rPr>
-          <w:szCs w:val="28"/>
-        </w:rPr>
-        <w:lastRenderedPageBreak/>
-        <w:t xml:space="preserve">теплоперенос, формирование </w:t>
+        <w:t xml:space="preserve">, теплоперенос, формирование </w:t>
       </w:r>
       <w:r>
         <w:rPr>
@@ -10704,7 +10725,19 @@
         <w:rPr>
           <w:szCs w:val="28"/>
         </w:rPr>
-        <w:t>гидрата и его влияние на</w:t>
+        <w:t>гидрат</w:t>
+      </w:r>
+      <w:r>
+        <w:rPr>
+          <w:szCs w:val="28"/>
+        </w:rPr>
+        <w:t>н</w:t>
+      </w:r>
+      <w:r>
+        <w:rPr>
+          <w:szCs w:val="28"/>
+        </w:rPr>
+        <w:t>а и его влияние на</w:t>
       </w:r>
       <w:r>
         <w:rPr>
@@ -10904,7 +10937,14 @@
         <w:rPr>
           <w:szCs w:val="28"/>
         </w:rPr>
-        <w:t>разные депрессионные режимы работы скважин</w:t>
+        <w:t xml:space="preserve">разные депрессионные </w:t>
+      </w:r>
+      <w:r>
+        <w:rPr>
+          <w:szCs w:val="28"/>
+        </w:rPr>
+        <w:lastRenderedPageBreak/>
+        <w:t>режимы работы скважин</w:t>
       </w:r>
       <w:r>
         <w:rPr>
@@ -10934,14 +10974,7 @@
         <w:rPr>
           <w:szCs w:val="28"/>
         </w:rPr>
-        <w:t xml:space="preserve">происходит значительное падение проницаемости, оценивать риски возникновения </w:t>
-      </w:r>
-      <w:r>
-        <w:rPr>
-          <w:szCs w:val="28"/>
-        </w:rPr>
-        <w:lastRenderedPageBreak/>
-        <w:t>осложнений и обосновывать требования к режимам эксплуатации скважин. В дальнейшем разработка может быть использована при создании специализированных модулей к промышленным симуляторам, а также как основа для расчётных методик инженерного проектирования.</w:t>
+        <w:t>происходит значительное падение проницаемости, оценивать риски возникновения осложнений и обосновывать требования к режимам эксплуатации скважин. В дальнейшем разработка может быть использована при создании специализированных модулей к промышленным симуляторам, а также как основа для расчётных методик инженерного проектирования.</w:t>
       </w:r>
     </w:p>
     <w:sectPr>
@@ -16095,6 +16128,7 @@
   <w:style w:type="character" w:default="1" w:styleId="a0">
     <w:name w:val="Default Paragraph Font"/>
     <w:uiPriority w:val="1"/>
+    <w:semiHidden/>
     <w:unhideWhenUsed/>
   </w:style>
   <w:style w:type="table" w:default="1" w:styleId="a1">

</xml_diff>

<commit_message>
updated pptx, word and excels related autoreferat
</commit_message>
<xml_diff>
--- a/my_articles/3_course/автореферат/КолбекоАБ_автореферат.docx
+++ b/my_articles/3_course/автореферат/КолбекоАБ_автореферат.docx
@@ -254,36 +254,16 @@
         <w:rPr>
           <w:szCs w:val="28"/>
         </w:rPr>
-        <w:t>(</w:t>
-      </w:r>
-      <w:r>
-        <w:rPr>
-          <w:szCs w:val="28"/>
-          <w:lang w:val="en-US"/>
-        </w:rPr>
-        <w:t>draft</w:t>
-      </w:r>
-      <w:r>
-        <w:rPr>
-          <w:szCs w:val="28"/>
-        </w:rPr>
-        <w:t xml:space="preserve">) </w:t>
-      </w:r>
-      <w:r>
-        <w:rPr>
-          <w:szCs w:val="28"/>
-        </w:rPr>
         <w:t>Развитие математических методов моделирования в задачах тепломассопереноса: численных и аналитических</w:t>
       </w:r>
     </w:p>
     <w:p>
       <w:pPr>
         <w:spacing w:after="0" w:line="240" w:lineRule="auto"/>
-        <w:jc w:val="center"/>
         <w:rPr>
           <w:rFonts w:eastAsia="Times New Roman" w:cs="Arial"/>
           <w:szCs w:val="28"/>
-          <w:lang w:val="ru" w:eastAsia="ru-RU"/>
+          <w:lang w:eastAsia="ru-RU"/>
         </w:rPr>
       </w:pPr>
     </w:p>
@@ -292,160 +272,19 @@
         <w:spacing w:after="0" w:line="240" w:lineRule="auto"/>
         <w:jc w:val="center"/>
         <w:rPr>
-          <w:rFonts w:eastAsia="Times New Roman" w:cs="Arial"/>
-          <w:szCs w:val="28"/>
-          <w:lang w:eastAsia="ru-RU"/>
-        </w:rPr>
-      </w:pPr>
-      <w:r>
-        <w:rPr>
-          <w:rFonts w:eastAsia="Times New Roman" w:cs="Arial"/>
-          <w:szCs w:val="28"/>
-          <w:lang w:eastAsia="ru-RU"/>
-        </w:rPr>
-        <w:t>(</w:t>
-      </w:r>
-      <w:r>
-        <w:rPr>
-          <w:rFonts w:eastAsia="Times New Roman" w:cs="Arial"/>
-          <w:szCs w:val="28"/>
-          <w:lang w:val="en-US" w:eastAsia="ru-RU"/>
-        </w:rPr>
-        <w:t>draft</w:t>
-      </w:r>
-      <w:r>
-        <w:rPr>
-          <w:rFonts w:eastAsia="Times New Roman" w:cs="Arial"/>
-          <w:szCs w:val="28"/>
-          <w:lang w:eastAsia="ru-RU"/>
-        </w:rPr>
-        <w:t xml:space="preserve">) </w:t>
-      </w:r>
-      <w:r>
-        <w:rPr>
-          <w:rFonts w:eastAsia="Times New Roman" w:cs="Arial"/>
-          <w:szCs w:val="28"/>
-          <w:lang w:eastAsia="ru-RU"/>
-        </w:rPr>
-        <w:t>Методика физико-математического моделирования процессов тепломассопереноса пластов в условиях образования гидратов</w:t>
-      </w:r>
-    </w:p>
-    <w:p>
-      <w:pPr>
-        <w:spacing w:after="0" w:line="240" w:lineRule="auto"/>
-        <w:rPr>
-          <w:rFonts w:eastAsia="Times New Roman" w:cs="Arial"/>
-          <w:szCs w:val="28"/>
-          <w:lang w:eastAsia="ru-RU"/>
-        </w:rPr>
-      </w:pPr>
-    </w:p>
-    <w:p>
-      <w:pPr>
-        <w:spacing w:after="0" w:line="240" w:lineRule="auto"/>
-        <w:jc w:val="center"/>
-        <w:rPr>
           <w:rFonts w:cs="Arial"/>
-          <w:b/>
-          <w:bCs/>
-          <w:color w:val="EE0000"/>
+          <w:color w:val="000000" w:themeColor="text1"/>
           <w:szCs w:val="28"/>
         </w:rPr>
       </w:pPr>
       <w:r>
         <w:rPr>
           <w:rFonts w:cs="Arial"/>
-          <w:b/>
-          <w:bCs/>
-          <w:color w:val="EE0000"/>
+          <w:color w:val="000000" w:themeColor="text1"/>
           <w:szCs w:val="28"/>
         </w:rPr>
         <w:t>1.2.2. Математическое моделирование, численные методы и комплексы программ</w:t>
       </w:r>
-    </w:p>
-    <w:p>
-      <w:pPr>
-        <w:spacing w:after="0" w:line="240" w:lineRule="auto"/>
-        <w:jc w:val="center"/>
-        <w:rPr>
-          <w:rFonts w:cs="Arial"/>
-          <w:color w:val="EE0000"/>
-          <w:szCs w:val="28"/>
-          <w:lang w:val="en-US"/>
-        </w:rPr>
-      </w:pPr>
-      <w:r>
-        <w:rPr>
-          <w:rFonts w:cs="Arial"/>
-          <w:color w:val="EE0000"/>
-          <w:szCs w:val="28"/>
-          <w:lang w:val="en-US"/>
-        </w:rPr>
-        <w:t xml:space="preserve">1.3.14. </w:t>
-      </w:r>
-      <w:proofErr w:type="spellStart"/>
-      <w:r>
-        <w:rPr>
-          <w:rFonts w:cs="Arial"/>
-          <w:color w:val="EE0000"/>
-          <w:szCs w:val="28"/>
-          <w:lang w:val="en-US"/>
-        </w:rPr>
-        <w:t>Теплофизика</w:t>
-      </w:r>
-      <w:proofErr w:type="spellEnd"/>
-      <w:r>
-        <w:rPr>
-          <w:rFonts w:cs="Arial"/>
-          <w:color w:val="EE0000"/>
-          <w:szCs w:val="28"/>
-          <w:lang w:val="en-US"/>
-        </w:rPr>
-        <w:t xml:space="preserve"> и </w:t>
-      </w:r>
-      <w:proofErr w:type="spellStart"/>
-      <w:r>
-        <w:rPr>
-          <w:rFonts w:cs="Arial"/>
-          <w:color w:val="EE0000"/>
-          <w:szCs w:val="28"/>
-          <w:lang w:val="en-US"/>
-        </w:rPr>
-        <w:t>теоретическая</w:t>
-      </w:r>
-      <w:proofErr w:type="spellEnd"/>
-      <w:r>
-        <w:rPr>
-          <w:rFonts w:cs="Arial"/>
-          <w:color w:val="EE0000"/>
-          <w:szCs w:val="28"/>
-          <w:lang w:val="en-US"/>
-        </w:rPr>
-        <w:t xml:space="preserve"> </w:t>
-      </w:r>
-      <w:proofErr w:type="spellStart"/>
-      <w:r>
-        <w:rPr>
-          <w:rFonts w:cs="Arial"/>
-          <w:color w:val="EE0000"/>
-          <w:szCs w:val="28"/>
-          <w:lang w:val="en-US"/>
-        </w:rPr>
-        <w:t>теплотехника</w:t>
-      </w:r>
-      <w:proofErr w:type="spellEnd"/>
-    </w:p>
-    <w:p>
-      <w:pPr>
-        <w:spacing w:after="0" w:line="240" w:lineRule="auto"/>
-        <w:jc w:val="center"/>
-        <w:rPr>
-          <w:rFonts w:eastAsia="Times New Roman" w:cs="Arial"/>
-          <w:i/>
-          <w:szCs w:val="28"/>
-          <w:lang w:eastAsia="ru-RU"/>
-        </w:rPr>
-      </w:pPr>
     </w:p>
     <w:p>
       <w:pPr>
@@ -806,7 +645,7 @@
             </w:rPr>
             <w:fldChar w:fldCharType="separate"/>
           </w:r>
-          <w:hyperlink w:anchor="_Toc213691844" w:history="1">
+          <w:hyperlink w:anchor="_Toc217226824" w:history="1">
             <w:r>
               <w:rPr>
                 <w:rStyle w:val="ae"/>
@@ -833,7 +672,7 @@
                 <w:noProof/>
                 <w:webHidden/>
               </w:rPr>
-              <w:instrText xml:space="preserve"> PAGEREF _Toc213691844 \h </w:instrText>
+              <w:instrText xml:space="preserve"> PAGEREF _Toc217226824 \h </w:instrText>
             </w:r>
             <w:r>
               <w:rPr>
@@ -879,7 +718,7 @@
               <w14:ligatures w14:val="standardContextual"/>
             </w:rPr>
           </w:pPr>
-          <w:hyperlink w:anchor="_Toc213691845" w:history="1">
+          <w:hyperlink w:anchor="_Toc217226825" w:history="1">
             <w:r>
               <w:rPr>
                 <w:rStyle w:val="ae"/>
@@ -903,7 +742,7 @@
                 <w:rStyle w:val="ae"/>
                 <w:noProof/>
               </w:rPr>
-              <w:t>Цель работы</w:t>
+              <w:t>Степень разработанности темы</w:t>
             </w:r>
             <w:r>
               <w:rPr>
@@ -924,7 +763,7 @@
                 <w:noProof/>
                 <w:webHidden/>
               </w:rPr>
-              <w:instrText xml:space="preserve"> PAGEREF _Toc213691845 \h </w:instrText>
+              <w:instrText xml:space="preserve"> PAGEREF _Toc217226825 \h </w:instrText>
             </w:r>
             <w:r>
               <w:rPr>
@@ -944,7 +783,7 @@
                 <w:noProof/>
                 <w:webHidden/>
               </w:rPr>
-              <w:t>8</w:t>
+              <w:t>5</w:t>
             </w:r>
             <w:r>
               <w:rPr>
@@ -970,7 +809,7 @@
               <w14:ligatures w14:val="standardContextual"/>
             </w:rPr>
           </w:pPr>
-          <w:hyperlink w:anchor="_Toc213691846" w:history="1">
+          <w:hyperlink w:anchor="_Toc217226826" w:history="1">
             <w:r>
               <w:rPr>
                 <w:rStyle w:val="ae"/>
@@ -994,7 +833,7 @@
                 <w:rStyle w:val="ae"/>
                 <w:noProof/>
               </w:rPr>
-              <w:t>Задачи</w:t>
+              <w:t>Цель работы</w:t>
             </w:r>
             <w:r>
               <w:rPr>
@@ -1015,7 +854,7 @@
                 <w:noProof/>
                 <w:webHidden/>
               </w:rPr>
-              <w:instrText xml:space="preserve"> PAGEREF _Toc213691846 \h </w:instrText>
+              <w:instrText xml:space="preserve"> PAGEREF _Toc217226826 \h </w:instrText>
             </w:r>
             <w:r>
               <w:rPr>
@@ -1061,7 +900,7 @@
               <w14:ligatures w14:val="standardContextual"/>
             </w:rPr>
           </w:pPr>
-          <w:hyperlink w:anchor="_Toc213691847" w:history="1">
+          <w:hyperlink w:anchor="_Toc217226827" w:history="1">
             <w:r>
               <w:rPr>
                 <w:rStyle w:val="ae"/>
@@ -1106,7 +945,7 @@
                 <w:noProof/>
                 <w:webHidden/>
               </w:rPr>
-              <w:instrText xml:space="preserve"> PAGEREF _Toc213691847 \h </w:instrText>
+              <w:instrText xml:space="preserve"> PAGEREF _Toc217226827 \h </w:instrText>
             </w:r>
             <w:r>
               <w:rPr>
@@ -1152,7 +991,7 @@
               <w14:ligatures w14:val="standardContextual"/>
             </w:rPr>
           </w:pPr>
-          <w:hyperlink w:anchor="_Toc213691848" w:history="1">
+          <w:hyperlink w:anchor="_Toc217226828" w:history="1">
             <w:r>
               <w:rPr>
                 <w:rStyle w:val="ae"/>
@@ -1197,7 +1036,7 @@
                 <w:noProof/>
                 <w:webHidden/>
               </w:rPr>
-              <w:instrText xml:space="preserve"> PAGEREF _Toc213691848 \h </w:instrText>
+              <w:instrText xml:space="preserve"> PAGEREF _Toc217226828 \h </w:instrText>
             </w:r>
             <w:r>
               <w:rPr>
@@ -1243,7 +1082,7 @@
               <w14:ligatures w14:val="standardContextual"/>
             </w:rPr>
           </w:pPr>
-          <w:hyperlink w:anchor="_Toc213691849" w:history="1">
+          <w:hyperlink w:anchor="_Toc217226829" w:history="1">
             <w:r>
               <w:rPr>
                 <w:rStyle w:val="ae"/>
@@ -1267,7 +1106,7 @@
                 <w:rStyle w:val="ae"/>
                 <w:noProof/>
               </w:rPr>
-              <w:t>Научная новизна</w:t>
+              <w:t>Задачи</w:t>
             </w:r>
             <w:r>
               <w:rPr>
@@ -1288,7 +1127,7 @@
                 <w:noProof/>
                 <w:webHidden/>
               </w:rPr>
-              <w:instrText xml:space="preserve"> PAGEREF _Toc213691849 \h </w:instrText>
+              <w:instrText xml:space="preserve"> PAGEREF _Toc217226829 \h </w:instrText>
             </w:r>
             <w:r>
               <w:rPr>
@@ -1334,7 +1173,7 @@
               <w14:ligatures w14:val="standardContextual"/>
             </w:rPr>
           </w:pPr>
-          <w:hyperlink w:anchor="_Toc213691850" w:history="1">
+          <w:hyperlink w:anchor="_Toc217226830" w:history="1">
             <w:r>
               <w:rPr>
                 <w:rStyle w:val="ae"/>
@@ -1358,7 +1197,7 @@
                 <w:rStyle w:val="ae"/>
                 <w:noProof/>
               </w:rPr>
-              <w:t>Теоретическая значимость</w:t>
+              <w:t>Научная новизна</w:t>
             </w:r>
             <w:r>
               <w:rPr>
@@ -1379,7 +1218,7 @@
                 <w:noProof/>
                 <w:webHidden/>
               </w:rPr>
-              <w:instrText xml:space="preserve"> PAGEREF _Toc213691850 \h </w:instrText>
+              <w:instrText xml:space="preserve"> PAGEREF _Toc217226830 \h </w:instrText>
             </w:r>
             <w:r>
               <w:rPr>
@@ -1399,7 +1238,7 @@
                 <w:noProof/>
                 <w:webHidden/>
               </w:rPr>
-              <w:t>9</w:t>
+              <w:t>8</w:t>
             </w:r>
             <w:r>
               <w:rPr>
@@ -1425,7 +1264,7 @@
               <w14:ligatures w14:val="standardContextual"/>
             </w:rPr>
           </w:pPr>
-          <w:hyperlink w:anchor="_Toc213691851" w:history="1">
+          <w:hyperlink w:anchor="_Toc217226831" w:history="1">
             <w:r>
               <w:rPr>
                 <w:rStyle w:val="ae"/>
@@ -1449,7 +1288,7 @@
                 <w:rStyle w:val="ae"/>
                 <w:noProof/>
               </w:rPr>
-              <w:t>Практическая значимость</w:t>
+              <w:t>Теоретическая значимость</w:t>
             </w:r>
             <w:r>
               <w:rPr>
@@ -1470,7 +1309,7 @@
                 <w:noProof/>
                 <w:webHidden/>
               </w:rPr>
-              <w:instrText xml:space="preserve"> PAGEREF _Toc213691851 \h </w:instrText>
+              <w:instrText xml:space="preserve"> PAGEREF _Toc217226831 \h </w:instrText>
             </w:r>
             <w:r>
               <w:rPr>
@@ -1516,7 +1355,7 @@
               <w14:ligatures w14:val="standardContextual"/>
             </w:rPr>
           </w:pPr>
-          <w:hyperlink w:anchor="_Toc213691852" w:history="1">
+          <w:hyperlink w:anchor="_Toc217226832" w:history="1">
             <w:r>
               <w:rPr>
                 <w:rStyle w:val="ae"/>
@@ -1540,7 +1379,7 @@
                 <w:rStyle w:val="ae"/>
                 <w:noProof/>
               </w:rPr>
-              <w:t>Методология исследования</w:t>
+              <w:t>Практическая значимость</w:t>
             </w:r>
             <w:r>
               <w:rPr>
@@ -1561,7 +1400,7 @@
                 <w:noProof/>
                 <w:webHidden/>
               </w:rPr>
-              <w:instrText xml:space="preserve"> PAGEREF _Toc213691852 \h </w:instrText>
+              <w:instrText xml:space="preserve"> PAGEREF _Toc217226832 \h </w:instrText>
             </w:r>
             <w:r>
               <w:rPr>
@@ -1607,7 +1446,7 @@
               <w14:ligatures w14:val="standardContextual"/>
             </w:rPr>
           </w:pPr>
-          <w:hyperlink w:anchor="_Toc213691853" w:history="1">
+          <w:hyperlink w:anchor="_Toc217226833" w:history="1">
             <w:r>
               <w:rPr>
                 <w:rStyle w:val="ae"/>
@@ -1631,6 +1470,97 @@
                 <w:rStyle w:val="ae"/>
                 <w:noProof/>
               </w:rPr>
+              <w:t>Методы исследования</w:t>
+            </w:r>
+            <w:r>
+              <w:rPr>
+                <w:noProof/>
+                <w:webHidden/>
+              </w:rPr>
+              <w:tab/>
+            </w:r>
+            <w:r>
+              <w:rPr>
+                <w:noProof/>
+                <w:webHidden/>
+              </w:rPr>
+              <w:fldChar w:fldCharType="begin"/>
+            </w:r>
+            <w:r>
+              <w:rPr>
+                <w:noProof/>
+                <w:webHidden/>
+              </w:rPr>
+              <w:instrText xml:space="preserve"> PAGEREF _Toc217226833 \h </w:instrText>
+            </w:r>
+            <w:r>
+              <w:rPr>
+                <w:noProof/>
+                <w:webHidden/>
+              </w:rPr>
+            </w:r>
+            <w:r>
+              <w:rPr>
+                <w:noProof/>
+                <w:webHidden/>
+              </w:rPr>
+              <w:fldChar w:fldCharType="separate"/>
+            </w:r>
+            <w:r>
+              <w:rPr>
+                <w:noProof/>
+                <w:webHidden/>
+              </w:rPr>
+              <w:t>9</w:t>
+            </w:r>
+            <w:r>
+              <w:rPr>
+                <w:noProof/>
+                <w:webHidden/>
+              </w:rPr>
+              <w:fldChar w:fldCharType="end"/>
+            </w:r>
+          </w:hyperlink>
+        </w:p>
+        <w:p>
+          <w:pPr>
+            <w:pStyle w:val="11"/>
+            <w:tabs>
+              <w:tab w:val="left" w:pos="720"/>
+            </w:tabs>
+            <w:rPr>
+              <w:rFonts w:cstheme="minorBidi"/>
+              <w:noProof/>
+              <w:kern w:val="2"/>
+              <w:sz w:val="24"/>
+              <w:szCs w:val="24"/>
+              <w14:ligatures w14:val="standardContextual"/>
+            </w:rPr>
+          </w:pPr>
+          <w:hyperlink w:anchor="_Toc217226834" w:history="1">
+            <w:r>
+              <w:rPr>
+                <w:rStyle w:val="ae"/>
+                <w:noProof/>
+              </w:rPr>
+              <w:t>11</w:t>
+            </w:r>
+            <w:r>
+              <w:rPr>
+                <w:rFonts w:cstheme="minorBidi"/>
+                <w:noProof/>
+                <w:kern w:val="2"/>
+                <w:sz w:val="24"/>
+                <w:szCs w:val="24"/>
+                <w14:ligatures w14:val="standardContextual"/>
+              </w:rPr>
+              <w:tab/>
+            </w:r>
+            <w:r>
+              <w:rPr>
+                <w:rStyle w:val="ae"/>
+                <w:noProof/>
+              </w:rPr>
               <w:t>Положения выносимые на защиту</w:t>
             </w:r>
             <w:r>
@@ -1652,7 +1582,7 @@
                 <w:noProof/>
                 <w:webHidden/>
               </w:rPr>
-              <w:instrText xml:space="preserve"> PAGEREF _Toc213691853 \h </w:instrText>
+              <w:instrText xml:space="preserve"> PAGEREF _Toc217226834 \h </w:instrText>
             </w:r>
             <w:r>
               <w:rPr>
@@ -1672,7 +1602,735 @@
                 <w:noProof/>
                 <w:webHidden/>
               </w:rPr>
-              <w:t>9</w:t>
+              <w:t>10</w:t>
+            </w:r>
+            <w:r>
+              <w:rPr>
+                <w:noProof/>
+                <w:webHidden/>
+              </w:rPr>
+              <w:fldChar w:fldCharType="end"/>
+            </w:r>
+          </w:hyperlink>
+        </w:p>
+        <w:p>
+          <w:pPr>
+            <w:pStyle w:val="11"/>
+            <w:tabs>
+              <w:tab w:val="left" w:pos="720"/>
+            </w:tabs>
+            <w:rPr>
+              <w:rFonts w:cstheme="minorBidi"/>
+              <w:noProof/>
+              <w:kern w:val="2"/>
+              <w:sz w:val="24"/>
+              <w:szCs w:val="24"/>
+              <w14:ligatures w14:val="standardContextual"/>
+            </w:rPr>
+          </w:pPr>
+          <w:hyperlink w:anchor="_Toc217226835" w:history="1">
+            <w:r>
+              <w:rPr>
+                <w:rStyle w:val="ae"/>
+                <w:noProof/>
+              </w:rPr>
+              <w:t>12</w:t>
+            </w:r>
+            <w:r>
+              <w:rPr>
+                <w:rFonts w:cstheme="minorBidi"/>
+                <w:noProof/>
+                <w:kern w:val="2"/>
+                <w:sz w:val="24"/>
+                <w:szCs w:val="24"/>
+                <w14:ligatures w14:val="standardContextual"/>
+              </w:rPr>
+              <w:tab/>
+            </w:r>
+            <w:r>
+              <w:rPr>
+                <w:rStyle w:val="ae"/>
+                <w:noProof/>
+              </w:rPr>
+              <w:t>Соответствие диссертации паспорту специальности</w:t>
+            </w:r>
+            <w:r>
+              <w:rPr>
+                <w:noProof/>
+                <w:webHidden/>
+              </w:rPr>
+              <w:tab/>
+            </w:r>
+            <w:r>
+              <w:rPr>
+                <w:noProof/>
+                <w:webHidden/>
+              </w:rPr>
+              <w:fldChar w:fldCharType="begin"/>
+            </w:r>
+            <w:r>
+              <w:rPr>
+                <w:noProof/>
+                <w:webHidden/>
+              </w:rPr>
+              <w:instrText xml:space="preserve"> PAGEREF _Toc217226835 \h </w:instrText>
+            </w:r>
+            <w:r>
+              <w:rPr>
+                <w:noProof/>
+                <w:webHidden/>
+              </w:rPr>
+            </w:r>
+            <w:r>
+              <w:rPr>
+                <w:noProof/>
+                <w:webHidden/>
+              </w:rPr>
+              <w:fldChar w:fldCharType="separate"/>
+            </w:r>
+            <w:r>
+              <w:rPr>
+                <w:noProof/>
+                <w:webHidden/>
+              </w:rPr>
+              <w:t>10</w:t>
+            </w:r>
+            <w:r>
+              <w:rPr>
+                <w:noProof/>
+                <w:webHidden/>
+              </w:rPr>
+              <w:fldChar w:fldCharType="end"/>
+            </w:r>
+          </w:hyperlink>
+        </w:p>
+        <w:p>
+          <w:pPr>
+            <w:pStyle w:val="11"/>
+            <w:tabs>
+              <w:tab w:val="left" w:pos="720"/>
+            </w:tabs>
+            <w:rPr>
+              <w:rFonts w:cstheme="minorBidi"/>
+              <w:noProof/>
+              <w:kern w:val="2"/>
+              <w:sz w:val="24"/>
+              <w:szCs w:val="24"/>
+              <w14:ligatures w14:val="standardContextual"/>
+            </w:rPr>
+          </w:pPr>
+          <w:hyperlink w:anchor="_Toc217226836" w:history="1">
+            <w:r>
+              <w:rPr>
+                <w:rStyle w:val="ae"/>
+                <w:noProof/>
+              </w:rPr>
+              <w:t>13</w:t>
+            </w:r>
+            <w:r>
+              <w:rPr>
+                <w:rFonts w:cstheme="minorBidi"/>
+                <w:noProof/>
+                <w:kern w:val="2"/>
+                <w:sz w:val="24"/>
+                <w:szCs w:val="24"/>
+                <w14:ligatures w14:val="standardContextual"/>
+              </w:rPr>
+              <w:tab/>
+            </w:r>
+            <w:r>
+              <w:rPr>
+                <w:rStyle w:val="ae"/>
+                <w:noProof/>
+              </w:rPr>
+              <w:t>Степень достоверности работы</w:t>
+            </w:r>
+            <w:r>
+              <w:rPr>
+                <w:noProof/>
+                <w:webHidden/>
+              </w:rPr>
+              <w:tab/>
+            </w:r>
+            <w:r>
+              <w:rPr>
+                <w:noProof/>
+                <w:webHidden/>
+              </w:rPr>
+              <w:fldChar w:fldCharType="begin"/>
+            </w:r>
+            <w:r>
+              <w:rPr>
+                <w:noProof/>
+                <w:webHidden/>
+              </w:rPr>
+              <w:instrText xml:space="preserve"> PAGEREF _Toc217226836 \h </w:instrText>
+            </w:r>
+            <w:r>
+              <w:rPr>
+                <w:noProof/>
+                <w:webHidden/>
+              </w:rPr>
+            </w:r>
+            <w:r>
+              <w:rPr>
+                <w:noProof/>
+                <w:webHidden/>
+              </w:rPr>
+              <w:fldChar w:fldCharType="separate"/>
+            </w:r>
+            <w:r>
+              <w:rPr>
+                <w:noProof/>
+                <w:webHidden/>
+              </w:rPr>
+              <w:t>11</w:t>
+            </w:r>
+            <w:r>
+              <w:rPr>
+                <w:noProof/>
+                <w:webHidden/>
+              </w:rPr>
+              <w:fldChar w:fldCharType="end"/>
+            </w:r>
+          </w:hyperlink>
+        </w:p>
+        <w:p>
+          <w:pPr>
+            <w:pStyle w:val="11"/>
+            <w:tabs>
+              <w:tab w:val="left" w:pos="720"/>
+            </w:tabs>
+            <w:rPr>
+              <w:rFonts w:cstheme="minorBidi"/>
+              <w:noProof/>
+              <w:kern w:val="2"/>
+              <w:sz w:val="24"/>
+              <w:szCs w:val="24"/>
+              <w14:ligatures w14:val="standardContextual"/>
+            </w:rPr>
+          </w:pPr>
+          <w:hyperlink w:anchor="_Toc217226837" w:history="1">
+            <w:r>
+              <w:rPr>
+                <w:rStyle w:val="ae"/>
+                <w:noProof/>
+              </w:rPr>
+              <w:t>14</w:t>
+            </w:r>
+            <w:r>
+              <w:rPr>
+                <w:rFonts w:cstheme="minorBidi"/>
+                <w:noProof/>
+                <w:kern w:val="2"/>
+                <w:sz w:val="24"/>
+                <w:szCs w:val="24"/>
+                <w14:ligatures w14:val="standardContextual"/>
+              </w:rPr>
+              <w:tab/>
+            </w:r>
+            <w:r>
+              <w:rPr>
+                <w:rStyle w:val="ae"/>
+                <w:noProof/>
+              </w:rPr>
+              <w:t>Апробация работы</w:t>
+            </w:r>
+            <w:r>
+              <w:rPr>
+                <w:noProof/>
+                <w:webHidden/>
+              </w:rPr>
+              <w:tab/>
+            </w:r>
+            <w:r>
+              <w:rPr>
+                <w:noProof/>
+                <w:webHidden/>
+              </w:rPr>
+              <w:fldChar w:fldCharType="begin"/>
+            </w:r>
+            <w:r>
+              <w:rPr>
+                <w:noProof/>
+                <w:webHidden/>
+              </w:rPr>
+              <w:instrText xml:space="preserve"> PAGEREF _Toc217226837 \h </w:instrText>
+            </w:r>
+            <w:r>
+              <w:rPr>
+                <w:noProof/>
+                <w:webHidden/>
+              </w:rPr>
+            </w:r>
+            <w:r>
+              <w:rPr>
+                <w:noProof/>
+                <w:webHidden/>
+              </w:rPr>
+              <w:fldChar w:fldCharType="separate"/>
+            </w:r>
+            <w:r>
+              <w:rPr>
+                <w:noProof/>
+                <w:webHidden/>
+              </w:rPr>
+              <w:t>11</w:t>
+            </w:r>
+            <w:r>
+              <w:rPr>
+                <w:noProof/>
+                <w:webHidden/>
+              </w:rPr>
+              <w:fldChar w:fldCharType="end"/>
+            </w:r>
+          </w:hyperlink>
+        </w:p>
+        <w:p>
+          <w:pPr>
+            <w:pStyle w:val="11"/>
+            <w:tabs>
+              <w:tab w:val="left" w:pos="720"/>
+            </w:tabs>
+            <w:rPr>
+              <w:rFonts w:cstheme="minorBidi"/>
+              <w:noProof/>
+              <w:kern w:val="2"/>
+              <w:sz w:val="24"/>
+              <w:szCs w:val="24"/>
+              <w14:ligatures w14:val="standardContextual"/>
+            </w:rPr>
+          </w:pPr>
+          <w:hyperlink w:anchor="_Toc217226838" w:history="1">
+            <w:r>
+              <w:rPr>
+                <w:rStyle w:val="ae"/>
+                <w:noProof/>
+              </w:rPr>
+              <w:t>1.</w:t>
+            </w:r>
+            <w:r>
+              <w:rPr>
+                <w:rFonts w:cstheme="minorBidi"/>
+                <w:noProof/>
+                <w:kern w:val="2"/>
+                <w:sz w:val="24"/>
+                <w:szCs w:val="24"/>
+                <w14:ligatures w14:val="standardContextual"/>
+              </w:rPr>
+              <w:tab/>
+            </w:r>
+            <w:r>
+              <w:rPr>
+                <w:rStyle w:val="ae"/>
+                <w:noProof/>
+              </w:rPr>
+              <w:t>Проектирование интеграции для моделирования процессов выпадения гидратов в призабойной зоне скважин и оценки влияния на продуктивность, “Ежегодная международная конференция трудноизвлекаемые запасы нефти 2025”, Высшая школа нефти.</w:t>
+            </w:r>
+            <w:r>
+              <w:rPr>
+                <w:noProof/>
+                <w:webHidden/>
+              </w:rPr>
+              <w:tab/>
+            </w:r>
+            <w:r>
+              <w:rPr>
+                <w:noProof/>
+                <w:webHidden/>
+              </w:rPr>
+              <w:fldChar w:fldCharType="begin"/>
+            </w:r>
+            <w:r>
+              <w:rPr>
+                <w:noProof/>
+                <w:webHidden/>
+              </w:rPr>
+              <w:instrText xml:space="preserve"> PAGEREF _Toc217226838 \h </w:instrText>
+            </w:r>
+            <w:r>
+              <w:rPr>
+                <w:noProof/>
+                <w:webHidden/>
+              </w:rPr>
+            </w:r>
+            <w:r>
+              <w:rPr>
+                <w:noProof/>
+                <w:webHidden/>
+              </w:rPr>
+              <w:fldChar w:fldCharType="separate"/>
+            </w:r>
+            <w:r>
+              <w:rPr>
+                <w:noProof/>
+                <w:webHidden/>
+              </w:rPr>
+              <w:t>11</w:t>
+            </w:r>
+            <w:r>
+              <w:rPr>
+                <w:noProof/>
+                <w:webHidden/>
+              </w:rPr>
+              <w:fldChar w:fldCharType="end"/>
+            </w:r>
+          </w:hyperlink>
+        </w:p>
+        <w:p>
+          <w:pPr>
+            <w:pStyle w:val="11"/>
+            <w:tabs>
+              <w:tab w:val="left" w:pos="720"/>
+            </w:tabs>
+            <w:rPr>
+              <w:rFonts w:cstheme="minorBidi"/>
+              <w:noProof/>
+              <w:kern w:val="2"/>
+              <w:sz w:val="24"/>
+              <w:szCs w:val="24"/>
+              <w14:ligatures w14:val="standardContextual"/>
+            </w:rPr>
+          </w:pPr>
+          <w:hyperlink w:anchor="_Toc217226839" w:history="1">
+            <w:r>
+              <w:rPr>
+                <w:rStyle w:val="ae"/>
+                <w:noProof/>
+              </w:rPr>
+              <w:t>15</w:t>
+            </w:r>
+            <w:r>
+              <w:rPr>
+                <w:rFonts w:cstheme="minorBidi"/>
+                <w:noProof/>
+                <w:kern w:val="2"/>
+                <w:sz w:val="24"/>
+                <w:szCs w:val="24"/>
+                <w14:ligatures w14:val="standardContextual"/>
+              </w:rPr>
+              <w:tab/>
+            </w:r>
+            <w:r>
+              <w:rPr>
+                <w:rStyle w:val="ae"/>
+                <w:noProof/>
+              </w:rPr>
+              <w:t>Структура и объем диссертации</w:t>
+            </w:r>
+            <w:r>
+              <w:rPr>
+                <w:noProof/>
+                <w:webHidden/>
+              </w:rPr>
+              <w:tab/>
+            </w:r>
+            <w:r>
+              <w:rPr>
+                <w:noProof/>
+                <w:webHidden/>
+              </w:rPr>
+              <w:fldChar w:fldCharType="begin"/>
+            </w:r>
+            <w:r>
+              <w:rPr>
+                <w:noProof/>
+                <w:webHidden/>
+              </w:rPr>
+              <w:instrText xml:space="preserve"> PAGEREF _Toc217226839 \h </w:instrText>
+            </w:r>
+            <w:r>
+              <w:rPr>
+                <w:noProof/>
+                <w:webHidden/>
+              </w:rPr>
+            </w:r>
+            <w:r>
+              <w:rPr>
+                <w:noProof/>
+                <w:webHidden/>
+              </w:rPr>
+              <w:fldChar w:fldCharType="separate"/>
+            </w:r>
+            <w:r>
+              <w:rPr>
+                <w:noProof/>
+                <w:webHidden/>
+              </w:rPr>
+              <w:t>11</w:t>
+            </w:r>
+            <w:r>
+              <w:rPr>
+                <w:noProof/>
+                <w:webHidden/>
+              </w:rPr>
+              <w:fldChar w:fldCharType="end"/>
+            </w:r>
+          </w:hyperlink>
+        </w:p>
+        <w:p>
+          <w:pPr>
+            <w:pStyle w:val="11"/>
+            <w:tabs>
+              <w:tab w:val="left" w:pos="720"/>
+            </w:tabs>
+            <w:rPr>
+              <w:rFonts w:cstheme="minorBidi"/>
+              <w:noProof/>
+              <w:kern w:val="2"/>
+              <w:sz w:val="24"/>
+              <w:szCs w:val="24"/>
+              <w14:ligatures w14:val="standardContextual"/>
+            </w:rPr>
+          </w:pPr>
+          <w:hyperlink w:anchor="_Toc217226840" w:history="1">
+            <w:r>
+              <w:rPr>
+                <w:rStyle w:val="ae"/>
+                <w:noProof/>
+              </w:rPr>
+              <w:t>16</w:t>
+            </w:r>
+            <w:r>
+              <w:rPr>
+                <w:rFonts w:cstheme="minorBidi"/>
+                <w:noProof/>
+                <w:kern w:val="2"/>
+                <w:sz w:val="24"/>
+                <w:szCs w:val="24"/>
+                <w14:ligatures w14:val="standardContextual"/>
+              </w:rPr>
+              <w:tab/>
+            </w:r>
+            <w:r>
+              <w:rPr>
+                <w:rStyle w:val="ae"/>
+                <w:noProof/>
+              </w:rPr>
+              <w:t>Сведения о личном вкладе автора</w:t>
+            </w:r>
+            <w:r>
+              <w:rPr>
+                <w:noProof/>
+                <w:webHidden/>
+              </w:rPr>
+              <w:tab/>
+            </w:r>
+            <w:r>
+              <w:rPr>
+                <w:noProof/>
+                <w:webHidden/>
+              </w:rPr>
+              <w:fldChar w:fldCharType="begin"/>
+            </w:r>
+            <w:r>
+              <w:rPr>
+                <w:noProof/>
+                <w:webHidden/>
+              </w:rPr>
+              <w:instrText xml:space="preserve"> PAGEREF _Toc217226840 \h </w:instrText>
+            </w:r>
+            <w:r>
+              <w:rPr>
+                <w:noProof/>
+                <w:webHidden/>
+              </w:rPr>
+            </w:r>
+            <w:r>
+              <w:rPr>
+                <w:noProof/>
+                <w:webHidden/>
+              </w:rPr>
+              <w:fldChar w:fldCharType="separate"/>
+            </w:r>
+            <w:r>
+              <w:rPr>
+                <w:noProof/>
+                <w:webHidden/>
+              </w:rPr>
+              <w:t>11</w:t>
+            </w:r>
+            <w:r>
+              <w:rPr>
+                <w:noProof/>
+                <w:webHidden/>
+              </w:rPr>
+              <w:fldChar w:fldCharType="end"/>
+            </w:r>
+          </w:hyperlink>
+        </w:p>
+        <w:p>
+          <w:pPr>
+            <w:pStyle w:val="11"/>
+            <w:tabs>
+              <w:tab w:val="left" w:pos="720"/>
+            </w:tabs>
+            <w:rPr>
+              <w:rFonts w:cstheme="minorBidi"/>
+              <w:noProof/>
+              <w:kern w:val="2"/>
+              <w:sz w:val="24"/>
+              <w:szCs w:val="24"/>
+              <w14:ligatures w14:val="standardContextual"/>
+            </w:rPr>
+          </w:pPr>
+          <w:hyperlink w:anchor="_Toc217226841" w:history="1">
+            <w:r>
+              <w:rPr>
+                <w:rStyle w:val="ae"/>
+                <w:noProof/>
+              </w:rPr>
+              <w:t>17</w:t>
+            </w:r>
+            <w:r>
+              <w:rPr>
+                <w:rFonts w:cstheme="minorBidi"/>
+                <w:noProof/>
+                <w:kern w:val="2"/>
+                <w:sz w:val="24"/>
+                <w:szCs w:val="24"/>
+                <w14:ligatures w14:val="standardContextual"/>
+              </w:rPr>
+              <w:tab/>
+            </w:r>
+            <w:r>
+              <w:rPr>
+                <w:rStyle w:val="ae"/>
+                <w:noProof/>
+              </w:rPr>
+              <w:t>Краткое содержание</w:t>
+            </w:r>
+            <w:r>
+              <w:rPr>
+                <w:noProof/>
+                <w:webHidden/>
+              </w:rPr>
+              <w:tab/>
+            </w:r>
+            <w:r>
+              <w:rPr>
+                <w:noProof/>
+                <w:webHidden/>
+              </w:rPr>
+              <w:fldChar w:fldCharType="begin"/>
+            </w:r>
+            <w:r>
+              <w:rPr>
+                <w:noProof/>
+                <w:webHidden/>
+              </w:rPr>
+              <w:instrText xml:space="preserve"> PAGEREF _Toc217226841 \h </w:instrText>
+            </w:r>
+            <w:r>
+              <w:rPr>
+                <w:noProof/>
+                <w:webHidden/>
+              </w:rPr>
+            </w:r>
+            <w:r>
+              <w:rPr>
+                <w:noProof/>
+                <w:webHidden/>
+              </w:rPr>
+              <w:fldChar w:fldCharType="separate"/>
+            </w:r>
+            <w:r>
+              <w:rPr>
+                <w:noProof/>
+                <w:webHidden/>
+              </w:rPr>
+              <w:t>12</w:t>
+            </w:r>
+            <w:r>
+              <w:rPr>
+                <w:noProof/>
+                <w:webHidden/>
+              </w:rPr>
+              <w:fldChar w:fldCharType="end"/>
+            </w:r>
+          </w:hyperlink>
+        </w:p>
+        <w:p>
+          <w:pPr>
+            <w:pStyle w:val="11"/>
+            <w:tabs>
+              <w:tab w:val="left" w:pos="720"/>
+            </w:tabs>
+            <w:rPr>
+              <w:rFonts w:cstheme="minorBidi"/>
+              <w:noProof/>
+              <w:kern w:val="2"/>
+              <w:sz w:val="24"/>
+              <w:szCs w:val="24"/>
+              <w14:ligatures w14:val="standardContextual"/>
+            </w:rPr>
+          </w:pPr>
+          <w:hyperlink w:anchor="_Toc217226842" w:history="1">
+            <w:r>
+              <w:rPr>
+                <w:rStyle w:val="ae"/>
+                <w:noProof/>
+              </w:rPr>
+              <w:t>18</w:t>
+            </w:r>
+            <w:r>
+              <w:rPr>
+                <w:rFonts w:cstheme="minorBidi"/>
+                <w:noProof/>
+                <w:kern w:val="2"/>
+                <w:sz w:val="24"/>
+                <w:szCs w:val="24"/>
+                <w14:ligatures w14:val="standardContextual"/>
+              </w:rPr>
+              <w:tab/>
+            </w:r>
+            <w:r>
+              <w:rPr>
+                <w:rStyle w:val="ae"/>
+                <w:noProof/>
+              </w:rPr>
+              <w:t>Основные результаты работы и выводы</w:t>
+            </w:r>
+            <w:r>
+              <w:rPr>
+                <w:noProof/>
+                <w:webHidden/>
+              </w:rPr>
+              <w:tab/>
+            </w:r>
+            <w:r>
+              <w:rPr>
+                <w:noProof/>
+                <w:webHidden/>
+              </w:rPr>
+              <w:fldChar w:fldCharType="begin"/>
+            </w:r>
+            <w:r>
+              <w:rPr>
+                <w:noProof/>
+                <w:webHidden/>
+              </w:rPr>
+              <w:instrText xml:space="preserve"> PAGEREF _Toc217226842 \h </w:instrText>
+            </w:r>
+            <w:r>
+              <w:rPr>
+                <w:noProof/>
+                <w:webHidden/>
+              </w:rPr>
+            </w:r>
+            <w:r>
+              <w:rPr>
+                <w:noProof/>
+                <w:webHidden/>
+              </w:rPr>
+              <w:fldChar w:fldCharType="separate"/>
+            </w:r>
+            <w:r>
+              <w:rPr>
+                <w:noProof/>
+                <w:webHidden/>
+              </w:rPr>
+              <w:t>19</w:t>
             </w:r>
             <w:r>
               <w:rPr>
@@ -1703,24 +2361,6 @@
       <w:pPr>
         <w:spacing w:after="0"/>
         <w:jc w:val="both"/>
-        <w:rPr>
-          <w:szCs w:val="28"/>
-        </w:rPr>
-      </w:pPr>
-    </w:p>
-    <w:p>
-      <w:pPr>
-        <w:spacing w:after="0"/>
-        <w:jc w:val="both"/>
-      </w:pPr>
-    </w:p>
-    <w:p>
-      <w:pPr>
-        <w:spacing w:after="0"/>
-        <w:jc w:val="both"/>
-        <w:rPr>
-          <w:lang w:val="en-US"/>
-        </w:rPr>
         <w:sectPr>
           <w:footerReference w:type="default" r:id="rId8"/>
           <w:pgSz w:w="11906" w:h="16838"/>
@@ -1742,7 +2382,7 @@
           <w:sz w:val="32"/>
         </w:rPr>
       </w:pPr>
-      <w:bookmarkStart w:id="0" w:name="_Toc213691844"/>
+      <w:bookmarkStart w:id="0" w:name="_Toc217226824"/>
       <w:r>
         <w:rPr>
           <w:color w:val="auto"/>
@@ -2121,6 +2761,7 @@
           <w:sz w:val="32"/>
         </w:rPr>
       </w:pPr>
+      <w:bookmarkStart w:id="1" w:name="_Toc217226825"/>
       <w:r>
         <w:rPr>
           <w:color w:val="auto"/>
@@ -2129,6 +2770,7 @@
         <w:lastRenderedPageBreak/>
         <w:t>Степень разработанности темы</w:t>
       </w:r>
+      <w:bookmarkEnd w:id="1"/>
     </w:p>
     <w:p>
       <w:pPr>
@@ -3954,7 +4596,7 @@
           <w:sz w:val="32"/>
         </w:rPr>
       </w:pPr>
-      <w:bookmarkStart w:id="1" w:name="_Toc213691845"/>
+      <w:bookmarkStart w:id="2" w:name="_Toc217226826"/>
       <w:r>
         <w:rPr>
           <w:color w:val="auto"/>
@@ -3963,7 +4605,7 @@
         <w:lastRenderedPageBreak/>
         <w:t>Цель работы</w:t>
       </w:r>
-      <w:bookmarkEnd w:id="1"/>
+      <w:bookmarkEnd w:id="2"/>
     </w:p>
     <w:p>
       <w:pPr>
@@ -4032,7 +4674,7 @@
           <w:sz w:val="32"/>
         </w:rPr>
       </w:pPr>
-      <w:bookmarkStart w:id="2" w:name="_Toc213691847"/>
+      <w:bookmarkStart w:id="3" w:name="_Toc217226827"/>
       <w:r>
         <w:rPr>
           <w:color w:val="auto"/>
@@ -4040,7 +4682,7 @@
         </w:rPr>
         <w:t>Объект исследования</w:t>
       </w:r>
-      <w:bookmarkEnd w:id="2"/>
+      <w:bookmarkEnd w:id="3"/>
     </w:p>
     <w:p>
       <w:pPr>
@@ -4088,7 +4730,7 @@
           <w:sz w:val="32"/>
         </w:rPr>
       </w:pPr>
-      <w:bookmarkStart w:id="3" w:name="_Toc213691848"/>
+      <w:bookmarkStart w:id="4" w:name="_Toc217226828"/>
       <w:r>
         <w:rPr>
           <w:color w:val="auto"/>
@@ -4096,7 +4738,7 @@
         </w:rPr>
         <w:t>Предмет исследования</w:t>
       </w:r>
-      <w:bookmarkEnd w:id="3"/>
+      <w:bookmarkEnd w:id="4"/>
     </w:p>
     <w:p>
       <w:pPr>
@@ -4150,7 +4792,7 @@
           <w:sz w:val="32"/>
         </w:rPr>
       </w:pPr>
-      <w:bookmarkStart w:id="4" w:name="_Toc213691846"/>
+      <w:bookmarkStart w:id="5" w:name="_Toc217226829"/>
       <w:r>
         <w:rPr>
           <w:color w:val="auto"/>
@@ -4158,7 +4800,7 @@
         </w:rPr>
         <w:t>Задачи</w:t>
       </w:r>
-      <w:bookmarkEnd w:id="4"/>
+      <w:bookmarkEnd w:id="5"/>
     </w:p>
     <w:p>
       <w:pPr>
@@ -4280,7 +4922,7 @@
           <w:sz w:val="32"/>
         </w:rPr>
       </w:pPr>
-      <w:bookmarkStart w:id="5" w:name="_Toc213691849"/>
+      <w:bookmarkStart w:id="6" w:name="_Toc217226830"/>
       <w:r>
         <w:rPr>
           <w:color w:val="auto"/>
@@ -4288,7 +4930,7 @@
         </w:rPr>
         <w:t>Научная новизна</w:t>
       </w:r>
-      <w:bookmarkEnd w:id="5"/>
+      <w:bookmarkEnd w:id="6"/>
     </w:p>
     <w:p>
       <w:pPr>
@@ -4414,7 +5056,7 @@
           <w:sz w:val="32"/>
         </w:rPr>
       </w:pPr>
-      <w:bookmarkStart w:id="6" w:name="_Toc213691850"/>
+      <w:bookmarkStart w:id="7" w:name="_Toc217226831"/>
       <w:r>
         <w:rPr>
           <w:color w:val="auto"/>
@@ -4422,7 +5064,7 @@
         </w:rPr>
         <w:t>Теоретическая значимость</w:t>
       </w:r>
-      <w:bookmarkEnd w:id="6"/>
+      <w:bookmarkEnd w:id="7"/>
     </w:p>
     <w:p>
       <w:r>
@@ -4464,7 +5106,7 @@
           <w:sz w:val="32"/>
         </w:rPr>
       </w:pPr>
-      <w:bookmarkStart w:id="7" w:name="_Toc213691851"/>
+      <w:bookmarkStart w:id="8" w:name="_Toc217226832"/>
       <w:r>
         <w:rPr>
           <w:color w:val="auto"/>
@@ -4472,7 +5114,7 @@
         </w:rPr>
         <w:t>Практическая значимость</w:t>
       </w:r>
-      <w:bookmarkEnd w:id="7"/>
+      <w:bookmarkEnd w:id="8"/>
     </w:p>
     <w:p>
       <w:pPr>
@@ -4532,6 +5174,7 @@
           <w:sz w:val="32"/>
         </w:rPr>
       </w:pPr>
+      <w:bookmarkStart w:id="9" w:name="_Toc217226833"/>
       <w:r>
         <w:rPr>
           <w:color w:val="auto"/>
@@ -4539,6 +5182,7 @@
         </w:rPr>
         <w:t>Методы исследования</w:t>
       </w:r>
+      <w:bookmarkEnd w:id="9"/>
     </w:p>
     <w:p>
       <w:pPr>
@@ -4591,7 +5235,7 @@
         <w:spacing w:before="0" w:line="360" w:lineRule="auto"/>
         <w:jc w:val="center"/>
       </w:pPr>
-      <w:bookmarkStart w:id="8" w:name="_Toc213691853"/>
+      <w:bookmarkStart w:id="10" w:name="_Toc217226834"/>
       <w:r>
         <w:rPr>
           <w:color w:val="auto"/>
@@ -4600,7 +5244,7 @@
         <w:lastRenderedPageBreak/>
         <w:t>Положения выносимые на защиту</w:t>
       </w:r>
-      <w:bookmarkEnd w:id="8"/>
+      <w:bookmarkEnd w:id="10"/>
     </w:p>
     <w:p>
       <w:pPr>
@@ -4821,12 +5465,6 @@
         <w:rPr>
           <w:szCs w:val="28"/>
         </w:rPr>
-        <w:t>**</w:t>
-      </w:r>
-      <w:r>
-        <w:rPr>
-          <w:szCs w:val="28"/>
-        </w:rPr>
         <w:t xml:space="preserve">Метод </w:t>
       </w:r>
       <w:r>
@@ -4882,12 +5520,6 @@
           <w:szCs w:val="28"/>
         </w:rPr>
         <w:t xml:space="preserve"> равновесие пластового флюида</w:t>
-      </w:r>
-      <w:r>
-        <w:rPr>
-          <w:szCs w:val="28"/>
-        </w:rPr>
-        <w:t>**</w:t>
       </w:r>
     </w:p>
     <w:p>
@@ -4963,6 +5595,7 @@
           <w:sz w:val="32"/>
         </w:rPr>
       </w:pPr>
+      <w:bookmarkStart w:id="11" w:name="_Toc217226835"/>
       <w:r>
         <w:rPr>
           <w:color w:val="auto"/>
@@ -4970,6 +5603,7 @@
         </w:rPr>
         <w:t>Соответствие диссертации паспорту специальности</w:t>
       </w:r>
+      <w:bookmarkEnd w:id="11"/>
     </w:p>
     <w:p>
       <w:pPr>
@@ -4978,9 +5612,11 @@
       <w:r>
         <w:t xml:space="preserve">Определяется содержанием основных научных результатов исследования </w:t>
       </w:r>
+      <w:proofErr w:type="gramStart"/>
       <w:r>
         <w:t>по следующим</w:t>
       </w:r>
+      <w:proofErr w:type="gramEnd"/>
       <w:r>
         <w:t xml:space="preserve"> составляющим специальности: математическое моделирование, численные методы и комплексы программ.</w:t>
       </w:r>
@@ -5068,6 +5704,7 @@
           <w:sz w:val="32"/>
         </w:rPr>
       </w:pPr>
+      <w:bookmarkStart w:id="12" w:name="_Toc217226836"/>
       <w:r>
         <w:rPr>
           <w:color w:val="auto"/>
@@ -5075,6 +5712,7 @@
         </w:rPr>
         <w:t>Степень достоверности работы</w:t>
       </w:r>
+      <w:bookmarkEnd w:id="12"/>
     </w:p>
     <w:p>
       <w:pPr>
@@ -5116,6 +5754,7 @@
           <w:sz w:val="32"/>
         </w:rPr>
       </w:pPr>
+      <w:bookmarkStart w:id="13" w:name="_Toc217226837"/>
       <w:r>
         <w:rPr>
           <w:color w:val="auto"/>
@@ -5123,70 +5762,11 @@
         </w:rPr>
         <w:t>Апробация работы</w:t>
       </w:r>
+      <w:bookmarkEnd w:id="13"/>
     </w:p>
     <w:p>
       <w:r>
         <w:t>Основные результаты, полученные в настоящей диссертационной работе, были представлены в виде докладов на следующих конференциях:</w:t>
-      </w:r>
-    </w:p>
-    <w:p>
-      <w:pPr>
-        <w:pStyle w:val="1"/>
-        <w:numPr>
-          <w:ilvl w:val="0"/>
-          <w:numId w:val="46"/>
-        </w:numPr>
-        <w:rPr>
-          <w:szCs w:val="28"/>
-        </w:rPr>
-      </w:pPr>
-      <w:r>
-        <w:rPr>
-          <w:szCs w:val="28"/>
-        </w:rPr>
-        <w:t xml:space="preserve">Проектирование интеграции для </w:t>
-      </w:r>
-      <w:r>
-        <w:rPr>
-          <w:szCs w:val="28"/>
-        </w:rPr>
-        <w:t>моделировани</w:t>
-      </w:r>
-      <w:r>
-        <w:rPr>
-          <w:szCs w:val="28"/>
-        </w:rPr>
-        <w:t>я</w:t>
-      </w:r>
-      <w:r>
-        <w:rPr>
-          <w:szCs w:val="28"/>
-        </w:rPr>
-        <w:t xml:space="preserve"> процессов выпадения гидратов в призабойной зоне скважин и оценки влияния на продуктивность</w:t>
-      </w:r>
-      <w:r>
-        <w:rPr>
-          <w:szCs w:val="28"/>
-        </w:rPr>
-        <w:t>, “</w:t>
-      </w:r>
-      <w:r>
-        <w:rPr>
-          <w:szCs w:val="28"/>
-        </w:rPr>
-        <w:t>Ежегодная международная конференция трудноизвлекаемые запасы нефти 2025</w:t>
-      </w:r>
-      <w:r>
-        <w:rPr>
-          <w:szCs w:val="28"/>
-        </w:rPr>
-        <w:t xml:space="preserve">”, </w:t>
-      </w:r>
-      <w:r>
-        <w:rPr>
-          <w:szCs w:val="28"/>
-        </w:rPr>
-        <w:t>Высшая школа нефти.</w:t>
       </w:r>
     </w:p>
     <w:p>
@@ -5194,48 +5774,147 @@
         <w:pStyle w:val="a4"/>
         <w:numPr>
           <w:ilvl w:val="0"/>
-          <w:numId w:val="46"/>
+          <w:numId w:val="48"/>
         </w:numPr>
-      </w:pPr>
-      <w:r>
-        <w:t>Разработка методики моделирования процессов выпадения гидратов в призабойной зоне скважин и оценки влияния на продуктивность, “</w:t>
-      </w:r>
-      <w:r>
-        <w:rPr>
-          <w:lang w:val="en-US"/>
-        </w:rPr>
-        <w:t>IX</w:t>
-      </w:r>
-      <w:r>
-        <w:t xml:space="preserve"> </w:t>
-      </w:r>
-      <w:r>
-        <w:t>международная научно-практическая конференция</w:t>
-      </w:r>
-      <w:r>
-        <w:t xml:space="preserve"> </w:t>
-      </w:r>
-      <w:r>
-        <w:t>Актуальные проблемы научного знания. Новые технологии ТЭК-2025</w:t>
-      </w:r>
-      <w:r>
-        <w:t>”,</w:t>
-      </w:r>
-      <w:r>
-        <w:t xml:space="preserve"> Тюменский Индустриальный Университет.</w:t>
-      </w:r>
+        <w:ind w:left="0" w:firstLine="357"/>
+      </w:pPr>
+      <w:bookmarkStart w:id="14" w:name="_Toc217226838"/>
+      <w:r>
+        <w:t xml:space="preserve">Проектирование интеграции для </w:t>
+      </w:r>
+      <w:r>
+        <w:t>моделировани</w:t>
+      </w:r>
+      <w:r>
+        <w:t>я</w:t>
+      </w:r>
+      <w:r>
+        <w:t xml:space="preserve"> процессов выпадения гидратов в призабойной зоне скважин и оценки влияния на продуктивность</w:t>
+      </w:r>
+      <w:r>
+        <w:t>, “</w:t>
+      </w:r>
+      <w:r>
+        <w:t>Ежегодная международная конференция трудноизвлекаемые запасы нефти 2025</w:t>
+      </w:r>
+      <w:r>
+        <w:t xml:space="preserve">”, </w:t>
+      </w:r>
+      <w:r>
+        <w:t>Высшая школа нефти.</w:t>
+      </w:r>
+      <w:bookmarkEnd w:id="14"/>
     </w:p>
     <w:p>
-      <w:r>
-        <w:t>Подготовку к публикации проходят статьи с обзором проблематики и актуальности</w:t>
-      </w:r>
-      <w:r>
-        <w:t xml:space="preserve">, </w:t>
-      </w:r>
-      <w:r>
-        <w:t>подготовке физико-математической модели и постановка численного эксперимента.</w:t>
+      <w:pPr>
+        <w:pStyle w:val="a4"/>
+        <w:numPr>
+          <w:ilvl w:val="0"/>
+          <w:numId w:val="48"/>
+        </w:numPr>
+        <w:ind w:left="0" w:firstLine="357"/>
+      </w:pPr>
+      <w:r>
+        <w:t>Разработка методики моделирования процессов выпадения гидратов в призабойной зоне скважин и оценки влияния на продуктивность, “</w:t>
+      </w:r>
+      <w:r>
+        <w:rPr>
+          <w:lang w:val="en-US"/>
+        </w:rPr>
+        <w:t>IX</w:t>
+      </w:r>
+      <w:r>
+        <w:t xml:space="preserve"> </w:t>
+      </w:r>
+      <w:r>
+        <w:t>международная научно-практическая конференция</w:t>
+      </w:r>
+      <w:r>
+        <w:t xml:space="preserve"> </w:t>
+      </w:r>
+      <w:r>
+        <w:t>Актуальные проблемы научного знания. Новые технологии ТЭК-2025</w:t>
+      </w:r>
+      <w:r>
+        <w:t>”,</w:t>
+      </w:r>
+      <w:r>
+        <w:t xml:space="preserve"> Тюменский Индустриальный Университет.</w:t>
       </w:r>
     </w:p>
+    <w:p>
+      <w:r>
+        <w:t>В работе</w:t>
+      </w:r>
+      <w:r>
+        <w:t>:</w:t>
+      </w:r>
+    </w:p>
+    <w:p>
+      <w:pPr>
+        <w:pStyle w:val="a4"/>
+        <w:numPr>
+          <w:ilvl w:val="0"/>
+          <w:numId w:val="48"/>
+        </w:numPr>
+        <w:ind w:left="0" w:firstLine="357"/>
+      </w:pPr>
+      <w:r>
+        <w:t>Подготовк</w:t>
+      </w:r>
+      <w:r>
+        <w:t>а</w:t>
+      </w:r>
+      <w:r>
+        <w:t xml:space="preserve"> к публикации </w:t>
+      </w:r>
+      <w:r>
+        <w:t>о</w:t>
+      </w:r>
+      <w:r>
+        <w:t>бзорн</w:t>
+      </w:r>
+      <w:r>
+        <w:t>ой</w:t>
+      </w:r>
+      <w:r>
+        <w:t xml:space="preserve"> статья на выбор проблематики исследовательской </w:t>
+      </w:r>
+      <w:r>
+        <w:t>работы:</w:t>
+      </w:r>
+      <w:r>
+        <w:t xml:space="preserve"> “Обзор прикладных задач и методов моделирования процессов тепломассопереноса в пласте при моделировании тепловых методов увеличение нефтеотдачи”</w:t>
+      </w:r>
+    </w:p>
+    <w:p>
+      <w:pPr>
+        <w:pStyle w:val="a4"/>
+        <w:numPr>
+          <w:ilvl w:val="0"/>
+          <w:numId w:val="48"/>
+        </w:numPr>
+        <w:ind w:left="0" w:firstLine="357"/>
+      </w:pPr>
+      <w:r>
+        <w:t>Подготовка статьи</w:t>
+      </w:r>
+      <w:r>
+        <w:t>:</w:t>
+      </w:r>
+      <w:r>
+        <w:t xml:space="preserve"> “Физико-математическая модель тепломассопереноса в </w:t>
+      </w:r>
+      <w:proofErr w:type="spellStart"/>
+      <w:r>
+        <w:t>газовы</w:t>
+      </w:r>
+      <w:proofErr w:type="spellEnd"/>
+      <w:r>
+        <w:t xml:space="preserve"> пластах с учетом фазовых переходов в газовые гидраты”</w:t>
+      </w:r>
+    </w:p>
+    <w:p/>
     <w:p>
       <w:pPr>
         <w:pStyle w:val="1"/>
@@ -5250,6 +5929,7 @@
           <w:sz w:val="32"/>
         </w:rPr>
       </w:pPr>
+      <w:bookmarkStart w:id="15" w:name="_Toc217226839"/>
       <w:r>
         <w:rPr>
           <w:color w:val="auto"/>
@@ -5257,13 +5937,11 @@
         </w:rPr>
         <w:t>Структура и объем диссертации</w:t>
       </w:r>
+      <w:bookmarkEnd w:id="15"/>
     </w:p>
     <w:p>
       <w:r>
-        <w:t>…</w:t>
-      </w:r>
-      <w:r>
-        <w:t xml:space="preserve"> (тема находится в работе с 09.2024</w:t>
+        <w:t>(тема находится в работе с 09.2024</w:t>
       </w:r>
       <w:r>
         <w:t xml:space="preserve">, </w:t>
@@ -5292,24 +5970,23 @@
           <w:sz w:val="32"/>
         </w:rPr>
       </w:pPr>
+      <w:bookmarkStart w:id="16" w:name="_Toc217226840"/>
       <w:r>
         <w:rPr>
           <w:color w:val="auto"/>
           <w:sz w:val="32"/>
         </w:rPr>
+        <w:lastRenderedPageBreak/>
         <w:t>Сведения о личном вкладе автора</w:t>
       </w:r>
+      <w:bookmarkEnd w:id="16"/>
     </w:p>
     <w:p>
       <w:pPr>
         <w:jc w:val="both"/>
       </w:pPr>
       <w:r>
-        <w:t xml:space="preserve">Формулировка народно-хозяйственной проблемы, постановка научной задачи, содержание диссертации и все представленные в ней результаты получены лично автором. Подготовка к публикации некоторых научных статей, а также получение и регистрация результатов интеллектуальной деятельности </w:t>
-      </w:r>
-      <w:r>
-        <w:lastRenderedPageBreak/>
-        <w:t>проводились совместно с соавторами, вклад диссертанта определяющий.</w:t>
+        <w:t>Формулировка народно-хозяйственной проблемы, постановка научной задачи, содержание диссертации и все представленные в ней результаты получены лично автором. Подготовка к публикации некоторых научных статей, а также получение и регистрация результатов интеллектуальной деятельности проводились совместно с соавторами, вклад диссертанта определяющий.</w:t>
       </w:r>
       <w:r>
         <w:cr/>
@@ -5329,6 +6006,7 @@
           <w:sz w:val="32"/>
         </w:rPr>
       </w:pPr>
+      <w:bookmarkStart w:id="17" w:name="_Toc217226841"/>
       <w:r>
         <w:rPr>
           <w:color w:val="auto"/>
@@ -5336,6 +6014,7 @@
         </w:rPr>
         <w:t>Краткое содержание</w:t>
       </w:r>
+      <w:bookmarkEnd w:id="17"/>
     </w:p>
     <w:p>
       <w:pPr>
@@ -5503,7 +6182,11 @@
         <w:t xml:space="preserve"> д</w:t>
       </w:r>
       <w:r>
-        <w:t xml:space="preserve">ля систем добычи, сбора и транспорта газа существует большая научно-практическая школа: работы О. Ю. Баталина, В. С. Бескова, Э. А. Бондарева, В. И. Васильева, А. Ф. Воеводина, А. Г. Бурмистрова, Т. В. </w:t>
+        <w:t xml:space="preserve">ля систем добычи, сбора и транспорта газа существует большая научно-практическая школа: работы О. Ю. Баталина, В. С. Бескова, Э. </w:t>
+      </w:r>
+      <w:r>
+        <w:lastRenderedPageBreak/>
+        <w:t xml:space="preserve">А. Бондарева, В. И. Васильева, А. Ф. Воеводина, А. Г. Бурмистрова, Т. В. </w:t>
       </w:r>
       <w:proofErr w:type="spellStart"/>
       <w:r>
@@ -5519,11 +6202,7 @@
       </w:r>
       <w:proofErr w:type="spellEnd"/>
       <w:r>
-        <w:t xml:space="preserve"> и других заложили основу современных подходов к борьбе с гидратами в промысловых коммуникациях и скважинах. Выработан широкий спектр методов: регулирование режимов, подача метанола и гликолей, локальный обогрев, </w:t>
-      </w:r>
-      <w:r>
-        <w:lastRenderedPageBreak/>
-        <w:t>специальные регламенты эксплуатации. Однако эти исследования в основном ориентированы на наземную инфраструктуру и ствол скважины. Вопрос о том, как образование гидратов внутри пласта влияет на фильтрационные свойства и динамику разработки залежей, остаётся существенно менее изученным.</w:t>
+        <w:t xml:space="preserve"> и других заложили основу современных подходов к борьбе с гидратами в промысловых коммуникациях и скважинах. Выработан широкий спектр методов: регулирование режимов, подача метанола и гликолей, локальный обогрев, специальные регламенты эксплуатации. Однако эти исследования в основном ориентированы на наземную инфраструктуру и ствол скважины. Вопрос о том, как образование гидратов внутри пласта влияет на фильтрационные свойства и динамику разработки залежей, остаётся существенно менее изученным.</w:t>
       </w:r>
     </w:p>
     <w:p>
@@ -5691,7 +6370,11 @@
         <w:jc w:val="both"/>
       </w:pPr>
       <w:r>
-        <w:t xml:space="preserve">Показано, что при решении задач тепломассопереноса в промышленных симуляторах используются те же расчётные сетки, что и для гидродинамики, с неизбежными численными эффектами: сглаживание температурных градиентов, недостаточная детализация в критически важных зонах (призабойная область), возможное появление </w:t>
+        <w:t xml:space="preserve">Показано, что при решении задач тепломассопереноса в промышленных симуляторах используются те же расчётные сетки, что и для гидродинамики, с </w:t>
+      </w:r>
+      <w:r>
+        <w:lastRenderedPageBreak/>
+        <w:t xml:space="preserve">неизбежными численными эффектами: сглаживание температурных градиентов, недостаточная детализация в критически важных зонах (призабойная область), возможное появление </w:t>
       </w:r>
       <w:proofErr w:type="spellStart"/>
       <w:r>
@@ -5705,7 +6388,6 @@
         <w:t>-</w:t>
       </w:r>
       <w:r>
-        <w:lastRenderedPageBreak/>
         <w:t xml:space="preserve">Самарского), но их конкретная реализация в промышленных </w:t>
       </w:r>
       <w:r>
@@ -5813,7 +6495,11 @@
         <w:t xml:space="preserve">уравнений неразрывности и </w:t>
       </w:r>
       <w:r>
-        <w:t xml:space="preserve">закона сохранения энергии </w:t>
+        <w:t xml:space="preserve">закона </w:t>
+      </w:r>
+      <w:r>
+        <w:lastRenderedPageBreak/>
+        <w:t xml:space="preserve">сохранения энергии </w:t>
       </w:r>
       <w:r>
         <w:t xml:space="preserve">с явным учётом </w:t>
@@ -5872,7 +6558,6 @@
           <w:b/>
           <w:bCs/>
         </w:rPr>
-        <w:lastRenderedPageBreak/>
         <w:t>Во второй главе</w:t>
       </w:r>
       <w:r>
@@ -6049,11 +6734,11 @@
       <w:r>
         <w:t xml:space="preserve"> зависит от гидратного насыщения по зависимости </w:t>
       </w:r>
-      <w:bookmarkStart w:id="9" w:name="_Hlk216015116"/>
+      <w:bookmarkStart w:id="18" w:name="_Hlk216015116"/>
       <w:r>
         <w:t xml:space="preserve">вида </w:t>
       </w:r>
-      <w:bookmarkEnd w:id="9"/>
+      <w:bookmarkEnd w:id="18"/>
       <m:oMath>
         <m:r>
           <w:rPr>
@@ -7582,11 +8267,7 @@
         <w:t>-</w:t>
       </w:r>
       <w:r>
-        <w:t xml:space="preserve"> скорость образования </w:t>
-      </w:r>
-      <w:r>
-        <w:lastRenderedPageBreak/>
-        <w:t>гидрата (масса на единицу объёма и времени),</w:t>
+        <w:t xml:space="preserve"> скорость образования гидрата (масса на единицу объёма и времени),</w:t>
       </w:r>
       <w:r>
         <w:t xml:space="preserve"> </w:t>
@@ -8624,7 +9305,7 @@
       <w:r>
         <w:t>: вводится равновесное гидратное насыщение</w:t>
       </w:r>
-      <w:bookmarkStart w:id="10" w:name="_Hlk216014815"/>
+      <w:bookmarkStart w:id="19" w:name="_Hlk216014815"/>
       <w:r>
         <w:t xml:space="preserve"> </w:t>
       </w:r>
@@ -8723,7 +9404,7 @@
           </w:rPr>
           <m:t>)</m:t>
         </m:r>
-        <w:bookmarkEnd w:id="10"/>
+        <w:bookmarkEnd w:id="19"/>
         <m:r>
           <m:rPr>
             <m:sty m:val="p"/>
@@ -9648,7 +10329,11 @@
         <w:t>Модулируемая область</w:t>
       </w:r>
       <w:r>
-        <w:t xml:space="preserve"> разбивается на ячейки, для каждой из которых интегрируются уравнения по объёму и поверхностям. Потоки через грани (массовые и тепловые) аппроксимируются через значения величин в центрах ячеек и на гранях. По времени применяется полностью неявная схема (</w:t>
+        <w:t xml:space="preserve"> разбивается на ячейки, для </w:t>
+      </w:r>
+      <w:r>
+        <w:lastRenderedPageBreak/>
+        <w:t>каждой из которых интегрируются уравнения по объёму и поверхностям. Потоки через грани (массовые и тепловые) аппроксимируются через значения величин в центрах ячеек и на гранях. По времени применяется полностью неявная схема (</w:t>
       </w:r>
       <w:proofErr w:type="spellStart"/>
       <w:r>
@@ -9664,11 +10349,7 @@
       </w:r>
       <w:proofErr w:type="spellEnd"/>
       <w:r>
-        <w:t xml:space="preserve">), что позволяет устойчиво считать жёсткую </w:t>
-      </w:r>
-      <w:r>
-        <w:lastRenderedPageBreak/>
-        <w:t>связанную систему с сильной нелинейностью (</w:t>
+        <w:t>), что позволяет устойчиво считать жёсткую связанную систему с сильной нелинейностью (</w:t>
       </w:r>
       <w:r>
         <w:t xml:space="preserve">учитывая </w:t>
@@ -9779,6 +10460,7 @@
         <w:rPr>
           <w:noProof/>
         </w:rPr>
+        <w:lastRenderedPageBreak/>
         <w:drawing>
           <wp:inline distT="0" distB="0" distL="0" distR="0" wp14:anchorId="08216061" wp14:editId="7CA09048">
             <wp:extent cx="5530215" cy="3642059"/>
@@ -9918,7 +10600,6 @@
           <w:noProof/>
           <w:szCs w:val="28"/>
         </w:rPr>
-        <w:lastRenderedPageBreak/>
         <w:drawing>
           <wp:inline distT="0" distB="0" distL="0" distR="0" wp14:anchorId="2334DF3C" wp14:editId="3E64C761">
             <wp:extent cx="5501005" cy="2156842"/>
@@ -10067,6 +10748,7 @@
           <w:noProof/>
           <w:szCs w:val="28"/>
         </w:rPr>
+        <w:lastRenderedPageBreak/>
         <w:drawing>
           <wp:inline distT="0" distB="0" distL="0" distR="0" wp14:anchorId="3B41B220" wp14:editId="37466A86">
             <wp:extent cx="5431064" cy="2628900"/>
@@ -10341,6 +11023,7 @@
         <w:rPr>
           <w:noProof/>
         </w:rPr>
+        <w:lastRenderedPageBreak/>
         <w:drawing>
           <wp:inline distT="0" distB="0" distL="0" distR="0" wp14:anchorId="3B02B845" wp14:editId="4301E2B9">
             <wp:extent cx="4148137" cy="3917256"/>
@@ -10483,6 +11166,7 @@
           <w:sz w:val="32"/>
         </w:rPr>
       </w:pPr>
+      <w:bookmarkStart w:id="20" w:name="_Toc217226842"/>
       <w:r>
         <w:rPr>
           <w:color w:val="auto"/>
@@ -10490,6 +11174,7 @@
         </w:rPr>
         <w:t>Основные результаты работы и выводы</w:t>
       </w:r>
+      <w:bookmarkEnd w:id="20"/>
     </w:p>
     <w:p>
       <w:pPr>
@@ -13754,6 +14439,118 @@
     </w:lvl>
   </w:abstractNum>
   <w:abstractNum w:abstractNumId="28" w15:restartNumberingAfterBreak="0">
+    <w:nsid w:val="566409CE"/>
+    <w:multiLevelType w:val="hybridMultilevel"/>
+    <w:tmpl w:val="456CB5CC"/>
+    <w:lvl w:ilvl="0" w:tplc="34504340">
+      <w:numFmt w:val="bullet"/>
+      <w:lvlText w:val="-"/>
+      <w:lvlJc w:val="left"/>
+      <w:pPr>
+        <w:ind w:left="720" w:hanging="360"/>
+      </w:pPr>
+      <w:rPr>
+        <w:rFonts w:ascii="Times New Roman" w:eastAsia="Calibri" w:hAnsi="Times New Roman" w:cs="Times New Roman" w:hint="default"/>
+      </w:rPr>
+    </w:lvl>
+    <w:lvl w:ilvl="1" w:tplc="04190003" w:tentative="1">
+      <w:start w:val="1"/>
+      <w:numFmt w:val="bullet"/>
+      <w:lvlText w:val="o"/>
+      <w:lvlJc w:val="left"/>
+      <w:pPr>
+        <w:ind w:left="1440" w:hanging="360"/>
+      </w:pPr>
+      <w:rPr>
+        <w:rFonts w:ascii="Courier New" w:hAnsi="Courier New" w:cs="Courier New" w:hint="default"/>
+      </w:rPr>
+    </w:lvl>
+    <w:lvl w:ilvl="2" w:tplc="04190005" w:tentative="1">
+      <w:start w:val="1"/>
+      <w:numFmt w:val="bullet"/>
+      <w:lvlText w:val=""/>
+      <w:lvlJc w:val="left"/>
+      <w:pPr>
+        <w:ind w:left="2160" w:hanging="360"/>
+      </w:pPr>
+      <w:rPr>
+        <w:rFonts w:ascii="Wingdings" w:hAnsi="Wingdings" w:hint="default"/>
+      </w:rPr>
+    </w:lvl>
+    <w:lvl w:ilvl="3" w:tplc="04190001" w:tentative="1">
+      <w:start w:val="1"/>
+      <w:numFmt w:val="bullet"/>
+      <w:lvlText w:val=""/>
+      <w:lvlJc w:val="left"/>
+      <w:pPr>
+        <w:ind w:left="2880" w:hanging="360"/>
+      </w:pPr>
+      <w:rPr>
+        <w:rFonts w:ascii="Symbol" w:hAnsi="Symbol" w:hint="default"/>
+      </w:rPr>
+    </w:lvl>
+    <w:lvl w:ilvl="4" w:tplc="04190003" w:tentative="1">
+      <w:start w:val="1"/>
+      <w:numFmt w:val="bullet"/>
+      <w:lvlText w:val="o"/>
+      <w:lvlJc w:val="left"/>
+      <w:pPr>
+        <w:ind w:left="3600" w:hanging="360"/>
+      </w:pPr>
+      <w:rPr>
+        <w:rFonts w:ascii="Courier New" w:hAnsi="Courier New" w:cs="Courier New" w:hint="default"/>
+      </w:rPr>
+    </w:lvl>
+    <w:lvl w:ilvl="5" w:tplc="04190005" w:tentative="1">
+      <w:start w:val="1"/>
+      <w:numFmt w:val="bullet"/>
+      <w:lvlText w:val=""/>
+      <w:lvlJc w:val="left"/>
+      <w:pPr>
+        <w:ind w:left="4320" w:hanging="360"/>
+      </w:pPr>
+      <w:rPr>
+        <w:rFonts w:ascii="Wingdings" w:hAnsi="Wingdings" w:hint="default"/>
+      </w:rPr>
+    </w:lvl>
+    <w:lvl w:ilvl="6" w:tplc="04190001" w:tentative="1">
+      <w:start w:val="1"/>
+      <w:numFmt w:val="bullet"/>
+      <w:lvlText w:val=""/>
+      <w:lvlJc w:val="left"/>
+      <w:pPr>
+        <w:ind w:left="5040" w:hanging="360"/>
+      </w:pPr>
+      <w:rPr>
+        <w:rFonts w:ascii="Symbol" w:hAnsi="Symbol" w:hint="default"/>
+      </w:rPr>
+    </w:lvl>
+    <w:lvl w:ilvl="7" w:tplc="04190003" w:tentative="1">
+      <w:start w:val="1"/>
+      <w:numFmt w:val="bullet"/>
+      <w:lvlText w:val="o"/>
+      <w:lvlJc w:val="left"/>
+      <w:pPr>
+        <w:ind w:left="5760" w:hanging="360"/>
+      </w:pPr>
+      <w:rPr>
+        <w:rFonts w:ascii="Courier New" w:hAnsi="Courier New" w:cs="Courier New" w:hint="default"/>
+      </w:rPr>
+    </w:lvl>
+    <w:lvl w:ilvl="8" w:tplc="04190005" w:tentative="1">
+      <w:start w:val="1"/>
+      <w:numFmt w:val="bullet"/>
+      <w:lvlText w:val=""/>
+      <w:lvlJc w:val="left"/>
+      <w:pPr>
+        <w:ind w:left="6480" w:hanging="360"/>
+      </w:pPr>
+      <w:rPr>
+        <w:rFonts w:ascii="Wingdings" w:hAnsi="Wingdings" w:hint="default"/>
+      </w:rPr>
+    </w:lvl>
+  </w:abstractNum>
+  <w:abstractNum w:abstractNumId="29" w15:restartNumberingAfterBreak="0">
     <w:nsid w:val="56750E63"/>
     <w:multiLevelType w:val="hybridMultilevel"/>
     <w:tmpl w:val="138424EC"/>
@@ -13842,7 +14639,7 @@
       </w:pPr>
     </w:lvl>
   </w:abstractNum>
-  <w:abstractNum w:abstractNumId="29" w15:restartNumberingAfterBreak="0">
+  <w:abstractNum w:abstractNumId="30" w15:restartNumberingAfterBreak="0">
     <w:nsid w:val="586F53B4"/>
     <w:multiLevelType w:val="hybridMultilevel"/>
     <w:tmpl w:val="964C4E56"/>
@@ -13931,7 +14728,7 @@
       </w:pPr>
     </w:lvl>
   </w:abstractNum>
-  <w:abstractNum w:abstractNumId="30" w15:restartNumberingAfterBreak="0">
+  <w:abstractNum w:abstractNumId="31" w15:restartNumberingAfterBreak="0">
     <w:nsid w:val="58DF37E8"/>
     <w:multiLevelType w:val="hybridMultilevel"/>
     <w:tmpl w:val="27125BB6"/>
@@ -14044,7 +14841,7 @@
       </w:rPr>
     </w:lvl>
   </w:abstractNum>
-  <w:abstractNum w:abstractNumId="31" w15:restartNumberingAfterBreak="0">
+  <w:abstractNum w:abstractNumId="32" w15:restartNumberingAfterBreak="0">
     <w:nsid w:val="5C02084D"/>
     <w:multiLevelType w:val="hybridMultilevel"/>
     <w:tmpl w:val="48C874C2"/>
@@ -14157,7 +14954,7 @@
       </w:rPr>
     </w:lvl>
   </w:abstractNum>
-  <w:abstractNum w:abstractNumId="32" w15:restartNumberingAfterBreak="0">
+  <w:abstractNum w:abstractNumId="33" w15:restartNumberingAfterBreak="0">
     <w:nsid w:val="5D6E107B"/>
     <w:multiLevelType w:val="hybridMultilevel"/>
     <w:tmpl w:val="3D1E11DA"/>
@@ -14246,7 +15043,7 @@
       </w:pPr>
     </w:lvl>
   </w:abstractNum>
-  <w:abstractNum w:abstractNumId="33" w15:restartNumberingAfterBreak="0">
+  <w:abstractNum w:abstractNumId="34" w15:restartNumberingAfterBreak="0">
     <w:nsid w:val="64B25161"/>
     <w:multiLevelType w:val="hybridMultilevel"/>
     <w:tmpl w:val="9E328278"/>
@@ -14332,7 +15129,7 @@
       </w:pPr>
     </w:lvl>
   </w:abstractNum>
-  <w:abstractNum w:abstractNumId="34" w15:restartNumberingAfterBreak="0">
+  <w:abstractNum w:abstractNumId="35" w15:restartNumberingAfterBreak="0">
     <w:nsid w:val="64BC3D0B"/>
     <w:multiLevelType w:val="hybridMultilevel"/>
     <w:tmpl w:val="16ECC588"/>
@@ -14418,7 +15215,7 @@
       </w:pPr>
     </w:lvl>
   </w:abstractNum>
-  <w:abstractNum w:abstractNumId="35" w15:restartNumberingAfterBreak="0">
+  <w:abstractNum w:abstractNumId="36" w15:restartNumberingAfterBreak="0">
     <w:nsid w:val="657C16B2"/>
     <w:multiLevelType w:val="hybridMultilevel"/>
     <w:tmpl w:val="CCD0E85E"/>
@@ -14507,7 +15304,7 @@
       </w:pPr>
     </w:lvl>
   </w:abstractNum>
-  <w:abstractNum w:abstractNumId="36" w15:restartNumberingAfterBreak="0">
+  <w:abstractNum w:abstractNumId="37" w15:restartNumberingAfterBreak="0">
     <w:nsid w:val="66AC1D74"/>
     <w:multiLevelType w:val="hybridMultilevel"/>
     <w:tmpl w:val="A53A3164"/>
@@ -14596,7 +15393,7 @@
       </w:pPr>
     </w:lvl>
   </w:abstractNum>
-  <w:abstractNum w:abstractNumId="37" w15:restartNumberingAfterBreak="0">
+  <w:abstractNum w:abstractNumId="38" w15:restartNumberingAfterBreak="0">
     <w:nsid w:val="67A62008"/>
     <w:multiLevelType w:val="hybridMultilevel"/>
     <w:tmpl w:val="F3780976"/>
@@ -14682,7 +15479,7 @@
       </w:pPr>
     </w:lvl>
   </w:abstractNum>
-  <w:abstractNum w:abstractNumId="38" w15:restartNumberingAfterBreak="0">
+  <w:abstractNum w:abstractNumId="39" w15:restartNumberingAfterBreak="0">
     <w:nsid w:val="69CF76F8"/>
     <w:multiLevelType w:val="hybridMultilevel"/>
     <w:tmpl w:val="C2023EE8"/>
@@ -14795,7 +15592,7 @@
       </w:rPr>
     </w:lvl>
   </w:abstractNum>
-  <w:abstractNum w:abstractNumId="39" w15:restartNumberingAfterBreak="0">
+  <w:abstractNum w:abstractNumId="40" w15:restartNumberingAfterBreak="0">
     <w:nsid w:val="6E8E08C8"/>
     <w:multiLevelType w:val="hybridMultilevel"/>
     <w:tmpl w:val="8F5E8088"/>
@@ -14908,7 +15705,7 @@
       </w:rPr>
     </w:lvl>
   </w:abstractNum>
-  <w:abstractNum w:abstractNumId="40" w15:restartNumberingAfterBreak="0">
+  <w:abstractNum w:abstractNumId="41" w15:restartNumberingAfterBreak="0">
     <w:nsid w:val="6ED64CA5"/>
     <w:multiLevelType w:val="hybridMultilevel"/>
     <w:tmpl w:val="12E893A2"/>
@@ -15021,11 +15818,11 @@
       </w:rPr>
     </w:lvl>
   </w:abstractNum>
-  <w:abstractNum w:abstractNumId="41" w15:restartNumberingAfterBreak="0">
+  <w:abstractNum w:abstractNumId="42" w15:restartNumberingAfterBreak="0">
     <w:nsid w:val="70530222"/>
     <w:multiLevelType w:val="hybridMultilevel"/>
-    <w:tmpl w:val="FF84212C"/>
-    <w:lvl w:ilvl="0" w:tplc="3110B85E">
+    <w:tmpl w:val="EFBECAF4"/>
+    <w:lvl w:ilvl="0" w:tplc="B0729816">
       <w:start w:val="1"/>
       <w:numFmt w:val="decimal"/>
       <w:lvlText w:val="%1)"/>
@@ -15035,7 +15832,7 @@
       </w:pPr>
       <w:rPr>
         <w:rFonts w:hint="default"/>
-        <w:color w:val="EE0000"/>
+        <w:color w:val="000000" w:themeColor="text1"/>
       </w:rPr>
     </w:lvl>
     <w:lvl w:ilvl="1" w:tplc="04190019" w:tentative="1">
@@ -15111,7 +15908,7 @@
       </w:pPr>
     </w:lvl>
   </w:abstractNum>
-  <w:abstractNum w:abstractNumId="42" w15:restartNumberingAfterBreak="0">
+  <w:abstractNum w:abstractNumId="43" w15:restartNumberingAfterBreak="0">
     <w:nsid w:val="74F53187"/>
     <w:multiLevelType w:val="hybridMultilevel"/>
     <w:tmpl w:val="A3F8E1F8"/>
@@ -15224,7 +16021,7 @@
       </w:rPr>
     </w:lvl>
   </w:abstractNum>
-  <w:abstractNum w:abstractNumId="43" w15:restartNumberingAfterBreak="0">
+  <w:abstractNum w:abstractNumId="44" w15:restartNumberingAfterBreak="0">
     <w:nsid w:val="79CB206E"/>
     <w:multiLevelType w:val="hybridMultilevel"/>
     <w:tmpl w:val="ABC4EB22"/>
@@ -15337,7 +16134,7 @@
       </w:rPr>
     </w:lvl>
   </w:abstractNum>
-  <w:abstractNum w:abstractNumId="44" w15:restartNumberingAfterBreak="0">
+  <w:abstractNum w:abstractNumId="45" w15:restartNumberingAfterBreak="0">
     <w:nsid w:val="7CD54169"/>
     <w:multiLevelType w:val="hybridMultilevel"/>
     <w:tmpl w:val="457E4A62"/>
@@ -15426,7 +16223,7 @@
       </w:pPr>
     </w:lvl>
   </w:abstractNum>
-  <w:abstractNum w:abstractNumId="45" w15:restartNumberingAfterBreak="0">
+  <w:abstractNum w:abstractNumId="46" w15:restartNumberingAfterBreak="0">
     <w:nsid w:val="7DE93A1B"/>
     <w:multiLevelType w:val="hybridMultilevel"/>
     <w:tmpl w:val="2A2C204C"/>
@@ -15441,6 +16238,92 @@
       <w:rPr>
         <w:rFonts w:hint="default"/>
       </w:rPr>
+    </w:lvl>
+    <w:lvl w:ilvl="1" w:tplc="04190019" w:tentative="1">
+      <w:start w:val="1"/>
+      <w:numFmt w:val="lowerLetter"/>
+      <w:lvlText w:val="%2."/>
+      <w:lvlJc w:val="left"/>
+      <w:pPr>
+        <w:ind w:left="1440" w:hanging="360"/>
+      </w:pPr>
+    </w:lvl>
+    <w:lvl w:ilvl="2" w:tplc="0419001B" w:tentative="1">
+      <w:start w:val="1"/>
+      <w:numFmt w:val="lowerRoman"/>
+      <w:lvlText w:val="%3."/>
+      <w:lvlJc w:val="right"/>
+      <w:pPr>
+        <w:ind w:left="2160" w:hanging="180"/>
+      </w:pPr>
+    </w:lvl>
+    <w:lvl w:ilvl="3" w:tplc="0419000F" w:tentative="1">
+      <w:start w:val="1"/>
+      <w:numFmt w:val="decimal"/>
+      <w:lvlText w:val="%4."/>
+      <w:lvlJc w:val="left"/>
+      <w:pPr>
+        <w:ind w:left="2880" w:hanging="360"/>
+      </w:pPr>
+    </w:lvl>
+    <w:lvl w:ilvl="4" w:tplc="04190019" w:tentative="1">
+      <w:start w:val="1"/>
+      <w:numFmt w:val="lowerLetter"/>
+      <w:lvlText w:val="%5."/>
+      <w:lvlJc w:val="left"/>
+      <w:pPr>
+        <w:ind w:left="3600" w:hanging="360"/>
+      </w:pPr>
+    </w:lvl>
+    <w:lvl w:ilvl="5" w:tplc="0419001B" w:tentative="1">
+      <w:start w:val="1"/>
+      <w:numFmt w:val="lowerRoman"/>
+      <w:lvlText w:val="%6."/>
+      <w:lvlJc w:val="right"/>
+      <w:pPr>
+        <w:ind w:left="4320" w:hanging="180"/>
+      </w:pPr>
+    </w:lvl>
+    <w:lvl w:ilvl="6" w:tplc="0419000F" w:tentative="1">
+      <w:start w:val="1"/>
+      <w:numFmt w:val="decimal"/>
+      <w:lvlText w:val="%7."/>
+      <w:lvlJc w:val="left"/>
+      <w:pPr>
+        <w:ind w:left="5040" w:hanging="360"/>
+      </w:pPr>
+    </w:lvl>
+    <w:lvl w:ilvl="7" w:tplc="04190019" w:tentative="1">
+      <w:start w:val="1"/>
+      <w:numFmt w:val="lowerLetter"/>
+      <w:lvlText w:val="%8."/>
+      <w:lvlJc w:val="left"/>
+      <w:pPr>
+        <w:ind w:left="5760" w:hanging="360"/>
+      </w:pPr>
+    </w:lvl>
+    <w:lvl w:ilvl="8" w:tplc="0419001B" w:tentative="1">
+      <w:start w:val="1"/>
+      <w:numFmt w:val="lowerRoman"/>
+      <w:lvlText w:val="%9."/>
+      <w:lvlJc w:val="right"/>
+      <w:pPr>
+        <w:ind w:left="6480" w:hanging="180"/>
+      </w:pPr>
+    </w:lvl>
+  </w:abstractNum>
+  <w:abstractNum w:abstractNumId="47" w15:restartNumberingAfterBreak="0">
+    <w:nsid w:val="7F954147"/>
+    <w:multiLevelType w:val="hybridMultilevel"/>
+    <w:tmpl w:val="EB00E26C"/>
+    <w:lvl w:ilvl="0" w:tplc="0419000F">
+      <w:start w:val="1"/>
+      <w:numFmt w:val="decimal"/>
+      <w:lvlText w:val="%1."/>
+      <w:lvlJc w:val="left"/>
+      <w:pPr>
+        <w:ind w:left="720" w:hanging="360"/>
+      </w:pPr>
     </w:lvl>
     <w:lvl w:ilvl="1" w:tplc="04190019" w:tentative="1">
       <w:start w:val="1"/>
@@ -15522,7 +16405,7 @@
     <w:abstractNumId w:val="12"/>
   </w:num>
   <w:num w:numId="3" w16cid:durableId="213585968">
-    <w:abstractNumId w:val="39"/>
+    <w:abstractNumId w:val="40"/>
   </w:num>
   <w:num w:numId="4" w16cid:durableId="382146406">
     <w:abstractNumId w:val="0"/>
@@ -15531,25 +16414,25 @@
     <w:abstractNumId w:val="25"/>
   </w:num>
   <w:num w:numId="6" w16cid:durableId="1842769897">
-    <w:abstractNumId w:val="42"/>
+    <w:abstractNumId w:val="43"/>
   </w:num>
   <w:num w:numId="7" w16cid:durableId="668027281">
     <w:abstractNumId w:val="14"/>
   </w:num>
   <w:num w:numId="8" w16cid:durableId="979067622">
-    <w:abstractNumId w:val="40"/>
+    <w:abstractNumId w:val="41"/>
   </w:num>
   <w:num w:numId="9" w16cid:durableId="1758135839">
     <w:abstractNumId w:val="2"/>
   </w:num>
   <w:num w:numId="10" w16cid:durableId="1067385347">
-    <w:abstractNumId w:val="43"/>
+    <w:abstractNumId w:val="44"/>
   </w:num>
   <w:num w:numId="11" w16cid:durableId="909080452">
-    <w:abstractNumId w:val="38"/>
+    <w:abstractNumId w:val="39"/>
   </w:num>
   <w:num w:numId="12" w16cid:durableId="2055808739">
-    <w:abstractNumId w:val="30"/>
+    <w:abstractNumId w:val="31"/>
   </w:num>
   <w:num w:numId="13" w16cid:durableId="1296527405">
     <w:abstractNumId w:val="3"/>
@@ -15567,7 +16450,7 @@
     <w:abstractNumId w:val="8"/>
   </w:num>
   <w:num w:numId="18" w16cid:durableId="561058330">
-    <w:abstractNumId w:val="31"/>
+    <w:abstractNumId w:val="32"/>
   </w:num>
   <w:num w:numId="19" w16cid:durableId="916090262">
     <w:abstractNumId w:val="18"/>
@@ -15579,7 +16462,7 @@
     <w:abstractNumId w:val="1"/>
   </w:num>
   <w:num w:numId="22" w16cid:durableId="1954241250">
-    <w:abstractNumId w:val="35"/>
+    <w:abstractNumId w:val="36"/>
   </w:num>
   <w:num w:numId="23" w16cid:durableId="1922834858">
     <w:abstractNumId w:val="21"/>
@@ -15591,10 +16474,10 @@
     <w:abstractNumId w:val="13"/>
   </w:num>
   <w:num w:numId="26" w16cid:durableId="1439326984">
-    <w:abstractNumId w:val="33"/>
+    <w:abstractNumId w:val="34"/>
   </w:num>
   <w:num w:numId="27" w16cid:durableId="1576356704">
-    <w:abstractNumId w:val="37"/>
+    <w:abstractNumId w:val="38"/>
   </w:num>
   <w:num w:numId="28" w16cid:durableId="628633047">
     <w:abstractNumId w:val="23"/>
@@ -15618,16 +16501,16 @@
     <w:abstractNumId w:val="16"/>
   </w:num>
   <w:num w:numId="35" w16cid:durableId="378437474">
-    <w:abstractNumId w:val="36"/>
+    <w:abstractNumId w:val="37"/>
   </w:num>
   <w:num w:numId="36" w16cid:durableId="940336927">
-    <w:abstractNumId w:val="29"/>
+    <w:abstractNumId w:val="30"/>
   </w:num>
   <w:num w:numId="37" w16cid:durableId="1768769831">
-    <w:abstractNumId w:val="41"/>
+    <w:abstractNumId w:val="42"/>
   </w:num>
   <w:num w:numId="38" w16cid:durableId="741298573">
-    <w:abstractNumId w:val="34"/>
+    <w:abstractNumId w:val="35"/>
   </w:num>
   <w:num w:numId="39" w16cid:durableId="1389451709">
     <w:abstractNumId w:val="6"/>
@@ -15639,19 +16522,25 @@
     <w:abstractNumId w:val="17"/>
   </w:num>
   <w:num w:numId="42" w16cid:durableId="1605923291">
-    <w:abstractNumId w:val="32"/>
+    <w:abstractNumId w:val="33"/>
   </w:num>
   <w:num w:numId="43" w16cid:durableId="363600074">
-    <w:abstractNumId w:val="28"/>
+    <w:abstractNumId w:val="29"/>
   </w:num>
   <w:num w:numId="44" w16cid:durableId="557013755">
-    <w:abstractNumId w:val="44"/>
+    <w:abstractNumId w:val="45"/>
   </w:num>
   <w:num w:numId="45" w16cid:durableId="540897514">
-    <w:abstractNumId w:val="45"/>
+    <w:abstractNumId w:val="46"/>
   </w:num>
   <w:num w:numId="46" w16cid:durableId="204098194">
     <w:abstractNumId w:val="4"/>
+  </w:num>
+  <w:num w:numId="47" w16cid:durableId="649871904">
+    <w:abstractNumId w:val="47"/>
+  </w:num>
+  <w:num w:numId="48" w16cid:durableId="1672953296">
+    <w:abstractNumId w:val="28"/>
   </w:num>
 </w:numbering>
 </file>
@@ -16128,7 +17017,6 @@
   <w:style w:type="character" w:default="1" w:styleId="a0">
     <w:name w:val="Default Paragraph Font"/>
     <w:uiPriority w:val="1"/>
-    <w:semiHidden/>
     <w:unhideWhenUsed/>
   </w:style>
   <w:style w:type="table" w:default="1" w:styleId="a1">

</xml_diff>